<commit_message>
Recorded vote Yeas/Nays lists changed from tables to line-separated text for a number of the Word dispositions.
</commit_message>
<xml_diff>
--- a/word_dispositions/DISPOSITION-2015-10-28.docx
+++ b/word_dispositions/DISPOSITION-2015-10-28.docx
@@ -1,6 +1,6 @@
 
 <file path=word/document.xml><?xml version="1.0" encoding="utf-8"?>
-<w:document xmlns:wpc="http://schemas.microsoft.com/office/word/2010/wordprocessingCanvas" xmlns:mc="http://schemas.openxmlformats.org/markup-compatibility/2006" xmlns:o="urn:schemas-microsoft-com:office:office" xmlns:r="http://schemas.openxmlformats.org/officeDocument/2006/relationships" xmlns:m="http://schemas.openxmlformats.org/officeDocument/2006/math" xmlns:v="urn:schemas-microsoft-com:vml" xmlns:wp14="http://schemas.microsoft.com/office/word/2010/wordprocessingDrawing" xmlns:wp="http://schemas.openxmlformats.org/drawingml/2006/wordprocessingDrawing" xmlns:w10="urn:schemas-microsoft-com:office:word" xmlns:w="http://schemas.openxmlformats.org/wordprocessingml/2006/main" xmlns:w14="http://schemas.microsoft.com/office/word/2010/wordml" xmlns:wpg="http://schemas.microsoft.com/office/word/2010/wordprocessingGroup" xmlns:wpi="http://schemas.microsoft.com/office/word/2010/wordprocessingInk" xmlns:wne="http://schemas.microsoft.com/office/word/2006/wordml" xmlns:wps="http://schemas.microsoft.com/office/word/2010/wordprocessingShape" mc:Ignorable="w14 wp14">
+<w:document xmlns:wpc="http://schemas.microsoft.com/office/word/2010/wordprocessingCanvas" xmlns:mc="http://schemas.openxmlformats.org/markup-compatibility/2006" xmlns:o="urn:schemas-microsoft-com:office:office" xmlns:r="http://schemas.openxmlformats.org/officeDocument/2006/relationships" xmlns:m="http://schemas.openxmlformats.org/officeDocument/2006/math" xmlns:v="urn:schemas-microsoft-com:vml" xmlns:wp14="http://schemas.microsoft.com/office/word/2010/wordprocessingDrawing" xmlns:wp="http://schemas.openxmlformats.org/drawingml/2006/wordprocessingDrawing" xmlns:w10="urn:schemas-microsoft-com:office:word" xmlns:w="http://schemas.openxmlformats.org/wordprocessingml/2006/main" xmlns:w14="http://schemas.microsoft.com/office/word/2010/wordml" xmlns:w15="http://schemas.microsoft.com/office/word/2012/wordml" xmlns:wpg="http://schemas.microsoft.com/office/word/2010/wordprocessingGroup" xmlns:wpi="http://schemas.microsoft.com/office/word/2010/wordprocessingInk" xmlns:wne="http://schemas.microsoft.com/office/word/2006/wordml" xmlns:wps="http://schemas.microsoft.com/office/word/2010/wordprocessingShape" mc:Ignorable="w14 w15 wp14">
   <w:body>
     <w:tbl>
       <w:tblPr>
@@ -20,8 +20,6 @@
             <w:pPr>
               <w:pStyle w:val="Heading1"/>
             </w:pPr>
-            <w:bookmarkStart w:id="0" w:name="_GoBack"/>
-            <w:bookmarkEnd w:id="0"/>
             <w:r>
               <w:rPr>
                 <w:noProof/>
@@ -52,7 +50,7 @@
                           </pic:cNvPicPr>
                         </pic:nvPicPr>
                         <pic:blipFill>
-                          <a:blip r:embed="rId8" cstate="print">
+                          <a:blip r:embed="rId7" cstate="print">
                             <a:extLst>
                               <a:ext uri="{28A0092B-C50C-407E-A947-70E740481C1C}">
                                 <a14:useLocalDpi xmlns:a14="http://schemas.microsoft.com/office/drawing/2010/main" val="0"/>
@@ -1236,8 +1234,8 @@
                 <w:rFonts w:ascii="Times New Roman" w:hAnsi="Times New Roman"/>
               </w:rPr>
             </w:pPr>
-            <w:bookmarkStart w:id="1" w:name="Reports"/>
-            <w:bookmarkEnd w:id="1"/>
+            <w:bookmarkStart w:id="0" w:name="Reports"/>
+            <w:bookmarkEnd w:id="0"/>
             <w:r>
               <w:rPr>
                 <w:rFonts w:ascii="Times New Roman" w:hAnsi="Times New Roman"/>
@@ -4574,8 +4572,8 @@
                 <w:sz w:val="20"/>
               </w:rPr>
             </w:pPr>
-            <w:bookmarkStart w:id="2" w:name="Motions"/>
-            <w:bookmarkEnd w:id="2"/>
+            <w:bookmarkStart w:id="1" w:name="Motions"/>
+            <w:bookmarkEnd w:id="1"/>
             <w:r>
               <w:rPr>
                 <w:rFonts w:ascii="Times New Roman" w:hAnsi="Times New Roman"/>
@@ -5188,8 +5186,8 @@
               </w:rPr>
               <w:br w:type="page"/>
             </w:r>
-            <w:bookmarkStart w:id="3" w:name="Bylaws"/>
-            <w:bookmarkEnd w:id="3"/>
+            <w:bookmarkStart w:id="2" w:name="Bylaws"/>
+            <w:bookmarkEnd w:id="2"/>
             <w:r>
               <w:rPr>
                 <w:rFonts w:ascii="Times New Roman" w:hAnsi="Times New Roman"/>
@@ -5410,7 +5408,6 @@
                 <w:sz w:val="20"/>
               </w:rPr>
             </w:pPr>
-            <w:proofErr w:type="gramStart"/>
             <w:r>
               <w:rPr>
                 <w:rFonts w:ascii="Times New Roman" w:hAnsi="Times New Roman"/>
@@ -5451,16 +5448,7 @@
                 <w:sz w:val="20"/>
                 <w:lang w:val="en-GB"/>
               </w:rPr>
-              <w:t>.</w:t>
-            </w:r>
-            <w:proofErr w:type="gramEnd"/>
-            <w:r>
-              <w:rPr>
-                <w:rFonts w:ascii="Times New Roman" w:hAnsi="Times New Roman"/>
-                <w:sz w:val="20"/>
-                <w:lang w:val="en-GB"/>
-              </w:rPr>
-              <w:t xml:space="preserve"> DAO 2/2013</w:t>
+              <w:t>. DAO 2/2013</w:t>
             </w:r>
           </w:p>
         </w:tc>
@@ -5565,7 +5553,15 @@
                 <w:sz w:val="20"/>
                 <w:lang w:val="en-CA"/>
               </w:rPr>
-              <w:t xml:space="preserve"> Avenue, (Plan 8296) and part </w:t>
+              <w:t xml:space="preserve"> Avenue, (Plan 8296) and part Plessis Road, (Plan 433)</w:t>
+            </w:r>
+            <w:r>
+              <w:rPr>
+                <w:rFonts w:ascii="Times New Roman" w:hAnsi="Times New Roman"/>
+                <w:sz w:val="20"/>
+                <w:lang w:val="en-CA"/>
+              </w:rPr>
+              <w:t xml:space="preserve"> and Open </w:t>
             </w:r>
             <w:proofErr w:type="spellStart"/>
             <w:r>
@@ -5575,7 +5571,7 @@
                 <w:sz w:val="20"/>
                 <w:lang w:val="en-CA"/>
               </w:rPr>
-              <w:t>Plessis</w:t>
+              <w:t>Fermor</w:t>
             </w:r>
             <w:proofErr w:type="spellEnd"/>
             <w:r>
@@ -5585,55 +5581,7 @@
                 <w:sz w:val="20"/>
                 <w:lang w:val="en-CA"/>
               </w:rPr>
-              <w:t xml:space="preserve"> Road, (Plan 433)</w:t>
-            </w:r>
-            <w:r>
-              <w:rPr>
-                <w:rFonts w:ascii="Times New Roman" w:hAnsi="Times New Roman"/>
-                <w:sz w:val="20"/>
-                <w:lang w:val="en-CA"/>
-              </w:rPr>
-              <w:t xml:space="preserve"> and Open </w:t>
-            </w:r>
-            <w:proofErr w:type="spellStart"/>
-            <w:r>
-              <w:rPr>
-                <w:rFonts w:ascii="Times New Roman" w:hAnsi="Times New Roman"/>
-                <w:bCs/>
-                <w:sz w:val="20"/>
-                <w:lang w:val="en-CA"/>
-              </w:rPr>
-              <w:t>Fermor</w:t>
-            </w:r>
-            <w:proofErr w:type="spellEnd"/>
-            <w:r>
-              <w:rPr>
-                <w:rFonts w:ascii="Times New Roman" w:hAnsi="Times New Roman"/>
-                <w:bCs/>
-                <w:sz w:val="20"/>
-                <w:lang w:val="en-CA"/>
-              </w:rPr>
-              <w:t xml:space="preserve"> Avenue and to close part of Dawson Road, (Plan 5282) between Royal Mint Drive and </w:t>
-            </w:r>
-            <w:proofErr w:type="spellStart"/>
-            <w:r>
-              <w:rPr>
-                <w:rFonts w:ascii="Times New Roman" w:hAnsi="Times New Roman"/>
-                <w:bCs/>
-                <w:sz w:val="20"/>
-                <w:lang w:val="en-CA"/>
-              </w:rPr>
-              <w:t>Plessis</w:t>
-            </w:r>
-            <w:proofErr w:type="spellEnd"/>
-            <w:r>
-              <w:rPr>
-                <w:rFonts w:ascii="Times New Roman" w:hAnsi="Times New Roman"/>
-                <w:bCs/>
-                <w:sz w:val="20"/>
-                <w:lang w:val="en-CA"/>
-              </w:rPr>
-              <w:t xml:space="preserve"> Road</w:t>
+              <w:t xml:space="preserve"> Avenue and to close part of Dawson Road, (Plan 5282) between Royal Mint Drive and Plessis Road</w:t>
             </w:r>
             <w:r>
               <w:rPr>
@@ -6390,6 +6338,7 @@
                 <w:rFonts w:ascii="Times New Roman" w:hAnsi="Times New Roman"/>
                 <w:sz w:val="20"/>
               </w:rPr>
+              <w:lastRenderedPageBreak/>
               <w:t>T</w:t>
             </w:r>
             <w:r>
@@ -6787,96 +6736,67 @@
               </w:rPr>
             </w:pPr>
           </w:p>
-          <w:tbl>
-            <w:tblPr>
-              <w:tblStyle w:val="TableGrid"/>
-              <w:tblW w:w="0" w:type="auto"/>
-              <w:tblBorders>
-                <w:top w:val="none" w:sz="0" w:space="0" w:color="auto"/>
-                <w:left w:val="none" w:sz="0" w:space="0" w:color="auto"/>
-                <w:bottom w:val="none" w:sz="0" w:space="0" w:color="auto"/>
-                <w:right w:val="none" w:sz="0" w:space="0" w:color="auto"/>
-                <w:insideH w:val="none" w:sz="0" w:space="0" w:color="auto"/>
-                <w:insideV w:val="none" w:sz="0" w:space="0" w:color="auto"/>
-              </w:tblBorders>
-              <w:tblLook w:val="04A0" w:firstRow="1" w:lastRow="0" w:firstColumn="1" w:lastColumn="0" w:noHBand="0" w:noVBand="1"/>
-            </w:tblPr>
-            <w:tblGrid>
-              <w:gridCol w:w="2760"/>
-            </w:tblGrid>
-            <w:tr>
-              <w:tc>
-                <w:tcPr>
-                  <w:tcW w:w="2760" w:type="dxa"/>
-                </w:tcPr>
-                <w:p>
-                  <w:pPr>
-                    <w:rPr>
-                      <w:rFonts w:ascii="Arial" w:hAnsi="Arial" w:cs="Arial"/>
-                      <w:sz w:val="20"/>
-                      <w:lang w:val="en-CA"/>
-                    </w:rPr>
-                  </w:pPr>
-                  <w:r>
-                    <w:rPr>
-                      <w:rFonts w:ascii="Arial" w:hAnsi="Arial" w:cs="Arial"/>
-                      <w:sz w:val="20"/>
-                      <w:lang w:val="en-CA"/>
-                    </w:rPr>
-                    <w:t>Councillor Dobson</w:t>
-                  </w:r>
-                </w:p>
-              </w:tc>
-            </w:tr>
-            <w:tr>
-              <w:tc>
-                <w:tcPr>
-                  <w:tcW w:w="2760" w:type="dxa"/>
-                </w:tcPr>
-                <w:p>
-                  <w:pPr>
-                    <w:rPr>
-                      <w:rFonts w:ascii="Arial" w:hAnsi="Arial" w:cs="Arial"/>
-                      <w:sz w:val="20"/>
-                      <w:lang w:val="en-CA"/>
-                    </w:rPr>
-                  </w:pPr>
-                  <w:r>
-                    <w:rPr>
-                      <w:rFonts w:ascii="Arial" w:hAnsi="Arial" w:cs="Arial"/>
-                      <w:sz w:val="20"/>
-                      <w:lang w:val="en-CA"/>
-                    </w:rPr>
-                    <w:t>Councillor Schreyer</w:t>
-                  </w:r>
-                </w:p>
-              </w:tc>
-            </w:tr>
-            <w:tr>
-              <w:tc>
-                <w:tcPr>
-                  <w:tcW w:w="2760" w:type="dxa"/>
-                </w:tcPr>
-                <w:p>
-                  <w:pPr>
-                    <w:rPr>
-                      <w:rFonts w:ascii="Arial" w:hAnsi="Arial" w:cs="Arial"/>
-                      <w:sz w:val="20"/>
-                      <w:lang w:val="en-CA"/>
-                    </w:rPr>
-                  </w:pPr>
-                  <w:r>
-                    <w:rPr>
-                      <w:rFonts w:ascii="Arial" w:hAnsi="Arial" w:cs="Arial"/>
-                      <w:sz w:val="20"/>
-                      <w:lang w:val="en-CA"/>
-                    </w:rPr>
-                    <w:t>Councillor Wyatt</w:t>
-                  </w:r>
-                </w:p>
-              </w:tc>
-            </w:tr>
-          </w:tbl>
+          <w:p>
+            <w:pPr>
+              <w:rPr>
+                <w:rFonts w:ascii="Arial" w:hAnsi="Arial" w:cs="Arial"/>
+                <w:sz w:val="20"/>
+                <w:lang w:val="en-CA"/>
+              </w:rPr>
+            </w:pPr>
+            <w:r>
+              <w:rPr>
+                <w:rFonts w:ascii="Arial" w:hAnsi="Arial" w:cs="Arial"/>
+                <w:sz w:val="20"/>
+                <w:lang w:val="en-CA"/>
+              </w:rPr>
+              <w:t>Councillor Dobson</w:t>
+            </w:r>
+          </w:p>
+          <w:p>
+            <w:pPr>
+              <w:rPr>
+                <w:rFonts w:ascii="Arial" w:hAnsi="Arial" w:cs="Arial"/>
+                <w:sz w:val="20"/>
+                <w:lang w:val="en-CA"/>
+              </w:rPr>
+            </w:pPr>
+            <w:r>
+              <w:rPr>
+                <w:rFonts w:ascii="Arial" w:hAnsi="Arial" w:cs="Arial"/>
+                <w:sz w:val="20"/>
+                <w:lang w:val="en-CA"/>
+              </w:rPr>
+              <w:t>Councillor Schreyer</w:t>
+            </w:r>
+          </w:p>
+          <w:p>
+            <w:pPr>
+              <w:rPr>
+                <w:rFonts w:ascii="Arial" w:hAnsi="Arial" w:cs="Arial"/>
+                <w:sz w:val="20"/>
+                <w:lang w:val="en-CA"/>
+              </w:rPr>
+            </w:pPr>
+            <w:r>
+              <w:rPr>
+                <w:rFonts w:ascii="Arial" w:hAnsi="Arial" w:cs="Arial"/>
+                <w:sz w:val="20"/>
+                <w:lang w:val="en-CA"/>
+              </w:rPr>
+              <w:t>Counc</w:t>
+            </w:r>
+            <w:bookmarkStart w:id="3" w:name="_GoBack"/>
+            <w:bookmarkEnd w:id="3"/>
+            <w:r>
+              <w:rPr>
+                <w:rFonts w:ascii="Arial" w:hAnsi="Arial" w:cs="Arial"/>
+                <w:sz w:val="20"/>
+                <w:lang w:val="en-CA"/>
+              </w:rPr>
+              <w:t>illor Wyatt</w:t>
+            </w:r>
+          </w:p>
           <w:p>
             <w:pPr>
               <w:jc w:val="center"/>
@@ -6907,336 +6827,297 @@
               </w:rPr>
             </w:pPr>
           </w:p>
-          <w:tbl>
-            <w:tblPr>
-              <w:tblStyle w:val="TableGrid"/>
-              <w:tblW w:w="0" w:type="auto"/>
-              <w:tblBorders>
-                <w:top w:val="none" w:sz="0" w:space="0" w:color="auto"/>
-                <w:left w:val="none" w:sz="0" w:space="0" w:color="auto"/>
-                <w:bottom w:val="none" w:sz="0" w:space="0" w:color="auto"/>
-                <w:right w:val="none" w:sz="0" w:space="0" w:color="auto"/>
-                <w:insideH w:val="none" w:sz="0" w:space="0" w:color="auto"/>
-                <w:insideV w:val="none" w:sz="0" w:space="0" w:color="auto"/>
-              </w:tblBorders>
-              <w:tblLook w:val="04A0" w:firstRow="1" w:lastRow="0" w:firstColumn="1" w:lastColumn="0" w:noHBand="0" w:noVBand="1"/>
-            </w:tblPr>
-            <w:tblGrid>
-              <w:gridCol w:w="2706"/>
-            </w:tblGrid>
-            <w:tr>
-              <w:tc>
-                <w:tcPr>
-                  <w:tcW w:w="2706" w:type="dxa"/>
-                </w:tcPr>
-                <w:p>
-                  <w:pPr>
-                    <w:rPr>
-                      <w:rFonts w:ascii="Arial" w:hAnsi="Arial" w:cs="Arial"/>
-                      <w:sz w:val="20"/>
-                      <w:lang w:val="en-CA"/>
-                    </w:rPr>
-                  </w:pPr>
-                  <w:r>
-                    <w:rPr>
-                      <w:rFonts w:ascii="Arial" w:hAnsi="Arial" w:cs="Arial"/>
-                      <w:sz w:val="20"/>
-                      <w:lang w:val="en-CA"/>
-                    </w:rPr>
-                    <w:t>His Worship Mayor Bowman</w:t>
-                  </w:r>
-                </w:p>
-              </w:tc>
-            </w:tr>
-            <w:tr>
-              <w:tc>
-                <w:tcPr>
-                  <w:tcW w:w="2706" w:type="dxa"/>
-                </w:tcPr>
-                <w:p>
-                  <w:pPr>
-                    <w:rPr>
-                      <w:rFonts w:ascii="Arial" w:hAnsi="Arial" w:cs="Arial"/>
-                      <w:sz w:val="20"/>
-                      <w:lang w:val="en-CA"/>
-                    </w:rPr>
-                  </w:pPr>
-                  <w:r>
-                    <w:rPr>
-                      <w:rFonts w:ascii="Arial" w:hAnsi="Arial" w:cs="Arial"/>
-                      <w:sz w:val="20"/>
-                      <w:lang w:val="en-CA"/>
-                    </w:rPr>
-                    <w:t>Councillor Allard</w:t>
-                  </w:r>
-                </w:p>
-              </w:tc>
-            </w:tr>
-            <w:tr>
-              <w:tc>
-                <w:tcPr>
-                  <w:tcW w:w="2706" w:type="dxa"/>
-                </w:tcPr>
-                <w:p>
-                  <w:pPr>
-                    <w:rPr>
-                      <w:rFonts w:ascii="Arial" w:hAnsi="Arial" w:cs="Arial"/>
-                      <w:sz w:val="20"/>
-                      <w:lang w:val="en-CA"/>
-                    </w:rPr>
-                  </w:pPr>
-                  <w:r>
-                    <w:rPr>
-                      <w:rFonts w:ascii="Arial" w:hAnsi="Arial" w:cs="Arial"/>
-                      <w:sz w:val="20"/>
-                      <w:lang w:val="en-CA"/>
-                    </w:rPr>
-                    <w:t>Councillor Browaty</w:t>
-                  </w:r>
-                </w:p>
-              </w:tc>
-            </w:tr>
-            <w:tr>
-              <w:tc>
-                <w:tcPr>
-                  <w:tcW w:w="2706" w:type="dxa"/>
-                </w:tcPr>
-                <w:p>
-                  <w:pPr>
-                    <w:rPr>
-                      <w:rFonts w:ascii="Arial" w:hAnsi="Arial" w:cs="Arial"/>
-                      <w:sz w:val="20"/>
-                      <w:lang w:val="en-CA"/>
-                    </w:rPr>
-                  </w:pPr>
-                  <w:r>
-                    <w:rPr>
-                      <w:rFonts w:ascii="Arial" w:hAnsi="Arial" w:cs="Arial"/>
-                      <w:sz w:val="20"/>
-                      <w:lang w:val="en-CA"/>
-                    </w:rPr>
-                    <w:t>Councillor Eadie</w:t>
-                  </w:r>
-                </w:p>
-              </w:tc>
-            </w:tr>
-            <w:tr>
-              <w:tc>
-                <w:tcPr>
-                  <w:tcW w:w="2706" w:type="dxa"/>
-                </w:tcPr>
-                <w:p>
-                  <w:pPr>
-                    <w:rPr>
-                      <w:rFonts w:ascii="Arial" w:hAnsi="Arial" w:cs="Arial"/>
-                      <w:sz w:val="20"/>
-                      <w:lang w:val="en-CA"/>
-                    </w:rPr>
-                  </w:pPr>
-                  <w:r>
-                    <w:rPr>
-                      <w:rFonts w:ascii="Arial" w:hAnsi="Arial" w:cs="Arial"/>
-                      <w:sz w:val="20"/>
-                      <w:lang w:val="en-CA"/>
-                    </w:rPr>
-                    <w:t>Councillor Gerbasi</w:t>
-                  </w:r>
-                </w:p>
-              </w:tc>
-            </w:tr>
-            <w:tr>
-              <w:tc>
-                <w:tcPr>
-                  <w:tcW w:w="2706" w:type="dxa"/>
-                </w:tcPr>
-                <w:p>
-                  <w:pPr>
-                    <w:rPr>
-                      <w:rFonts w:ascii="Arial" w:hAnsi="Arial" w:cs="Arial"/>
-                      <w:sz w:val="20"/>
-                      <w:lang w:val="en-CA"/>
-                    </w:rPr>
-                  </w:pPr>
-                  <w:r>
-                    <w:rPr>
-                      <w:rFonts w:ascii="Arial" w:hAnsi="Arial" w:cs="Arial"/>
-                      <w:sz w:val="20"/>
-                      <w:lang w:val="en-CA"/>
-                    </w:rPr>
-                    <w:t>Councillor Gillingham</w:t>
-                  </w:r>
-                </w:p>
-              </w:tc>
-            </w:tr>
-            <w:tr>
-              <w:tc>
-                <w:tcPr>
-                  <w:tcW w:w="2706" w:type="dxa"/>
-                </w:tcPr>
-                <w:p>
-                  <w:pPr>
-                    <w:rPr>
-                      <w:rFonts w:ascii="Arial" w:hAnsi="Arial" w:cs="Arial"/>
-                      <w:sz w:val="20"/>
-                      <w:lang w:val="en-CA"/>
-                    </w:rPr>
-                  </w:pPr>
-                  <w:r>
-                    <w:rPr>
-                      <w:rFonts w:ascii="Arial" w:hAnsi="Arial" w:cs="Arial"/>
-                      <w:sz w:val="20"/>
-                      <w:lang w:val="en-CA"/>
-                    </w:rPr>
-                    <w:t>Councillor Gilroy</w:t>
-                  </w:r>
-                </w:p>
-              </w:tc>
-            </w:tr>
-            <w:tr>
-              <w:tc>
-                <w:tcPr>
-                  <w:tcW w:w="2706" w:type="dxa"/>
-                </w:tcPr>
-                <w:p>
-                  <w:pPr>
-                    <w:rPr>
-                      <w:rFonts w:ascii="Arial" w:hAnsi="Arial" w:cs="Arial"/>
-                      <w:sz w:val="20"/>
-                      <w:lang w:val="en-CA"/>
-                    </w:rPr>
-                  </w:pPr>
-                  <w:r>
-                    <w:rPr>
-                      <w:rFonts w:ascii="Arial" w:hAnsi="Arial" w:cs="Arial"/>
-                      <w:sz w:val="20"/>
-                      <w:lang w:val="en-CA"/>
-                    </w:rPr>
-                    <w:t>Councillor Lukes</w:t>
-                  </w:r>
-                </w:p>
-              </w:tc>
-            </w:tr>
-            <w:tr>
-              <w:tc>
-                <w:tcPr>
-                  <w:tcW w:w="2706" w:type="dxa"/>
-                </w:tcPr>
-                <w:p>
-                  <w:pPr>
-                    <w:rPr>
-                      <w:rFonts w:ascii="Arial" w:hAnsi="Arial" w:cs="Arial"/>
-                      <w:sz w:val="20"/>
-                      <w:lang w:val="en-CA"/>
-                    </w:rPr>
-                  </w:pPr>
-                  <w:r>
-                    <w:rPr>
-                      <w:rFonts w:ascii="Arial" w:hAnsi="Arial" w:cs="Arial"/>
-                      <w:sz w:val="20"/>
-                      <w:lang w:val="en-CA"/>
-                    </w:rPr>
-                    <w:t>Councillor Mayes</w:t>
-                  </w:r>
-                </w:p>
-              </w:tc>
-            </w:tr>
-            <w:tr>
-              <w:tc>
-                <w:tcPr>
-                  <w:tcW w:w="2706" w:type="dxa"/>
-                </w:tcPr>
-                <w:p>
-                  <w:pPr>
-                    <w:rPr>
-                      <w:rFonts w:ascii="Arial" w:hAnsi="Arial" w:cs="Arial"/>
-                      <w:sz w:val="20"/>
-                      <w:lang w:val="en-CA"/>
-                    </w:rPr>
-                  </w:pPr>
-                  <w:r>
-                    <w:rPr>
-                      <w:rFonts w:ascii="Arial" w:hAnsi="Arial" w:cs="Arial"/>
-                      <w:sz w:val="20"/>
-                      <w:lang w:val="en-CA"/>
-                    </w:rPr>
-                    <w:t>Councillor Morantz</w:t>
-                  </w:r>
-                </w:p>
-              </w:tc>
-            </w:tr>
-            <w:tr>
-              <w:tc>
-                <w:tcPr>
-                  <w:tcW w:w="2706" w:type="dxa"/>
-                </w:tcPr>
-                <w:p>
-                  <w:pPr>
-                    <w:rPr>
-                      <w:rFonts w:ascii="Arial" w:hAnsi="Arial" w:cs="Arial"/>
-                      <w:sz w:val="20"/>
-                      <w:lang w:val="en-CA"/>
-                    </w:rPr>
-                  </w:pPr>
-                  <w:r>
-                    <w:rPr>
-                      <w:rFonts w:ascii="Arial" w:hAnsi="Arial" w:cs="Arial"/>
-                      <w:sz w:val="20"/>
-                      <w:lang w:val="en-CA"/>
-                    </w:rPr>
-                    <w:t>Councillor Orlikow</w:t>
-                  </w:r>
-                </w:p>
-              </w:tc>
-            </w:tr>
-            <w:tr>
-              <w:tc>
-                <w:tcPr>
-                  <w:tcW w:w="2706" w:type="dxa"/>
-                </w:tcPr>
-                <w:p>
-                  <w:pPr>
-                    <w:rPr>
-                      <w:rFonts w:ascii="Arial" w:hAnsi="Arial" w:cs="Arial"/>
-                      <w:sz w:val="20"/>
-                      <w:lang w:val="en-CA"/>
-                    </w:rPr>
-                  </w:pPr>
-                  <w:r>
-                    <w:rPr>
-                      <w:rFonts w:ascii="Arial" w:hAnsi="Arial" w:cs="Arial"/>
-                      <w:sz w:val="20"/>
-                      <w:lang w:val="en-CA"/>
-                    </w:rPr>
-                    <w:t>Councillor Pagtakhan</w:t>
-                  </w:r>
-                </w:p>
-              </w:tc>
-            </w:tr>
-            <w:tr>
-              <w:tc>
-                <w:tcPr>
-                  <w:tcW w:w="2706" w:type="dxa"/>
-                </w:tcPr>
-                <w:p>
-                  <w:pPr>
-                    <w:rPr>
-                      <w:rFonts w:ascii="Arial" w:hAnsi="Arial" w:cs="Arial"/>
-                      <w:sz w:val="20"/>
-                      <w:lang w:val="en-CA"/>
-                    </w:rPr>
-                  </w:pPr>
-                  <w:r>
-                    <w:rPr>
-                      <w:rFonts w:ascii="Arial" w:hAnsi="Arial" w:cs="Arial"/>
-                      <w:sz w:val="20"/>
-                      <w:lang w:val="en-CA"/>
-                    </w:rPr>
-                    <w:t>Councillor Sharma</w:t>
-                  </w:r>
-                </w:p>
-              </w:tc>
-            </w:tr>
-          </w:tbl>
+          <w:p>
+            <w:pPr>
+              <w:rPr>
+                <w:rFonts w:ascii="Arial" w:hAnsi="Arial" w:cs="Arial"/>
+                <w:sz w:val="20"/>
+                <w:lang w:val="en-CA"/>
+              </w:rPr>
+            </w:pPr>
+            <w:r>
+              <w:rPr>
+                <w:rFonts w:ascii="Arial" w:hAnsi="Arial" w:cs="Arial"/>
+                <w:sz w:val="20"/>
+                <w:lang w:val="en-CA"/>
+              </w:rPr>
+              <w:t>His Worship Mayor Bowman</w:t>
+            </w:r>
+          </w:p>
+          <w:p>
+            <w:pPr>
+              <w:rPr>
+                <w:rFonts w:ascii="Arial" w:hAnsi="Arial" w:cs="Arial"/>
+                <w:sz w:val="20"/>
+                <w:lang w:val="en-CA"/>
+              </w:rPr>
+            </w:pPr>
+            <w:r>
+              <w:rPr>
+                <w:rFonts w:ascii="Arial" w:hAnsi="Arial" w:cs="Arial"/>
+                <w:sz w:val="20"/>
+                <w:lang w:val="en-CA"/>
+              </w:rPr>
+              <w:t>Councillor Allard</w:t>
+            </w:r>
+          </w:p>
+          <w:p>
+            <w:pPr>
+              <w:rPr>
+                <w:rFonts w:ascii="Arial" w:hAnsi="Arial" w:cs="Arial"/>
+                <w:sz w:val="20"/>
+                <w:lang w:val="en-CA"/>
+              </w:rPr>
+            </w:pPr>
+            <w:r>
+              <w:rPr>
+                <w:rFonts w:ascii="Arial" w:hAnsi="Arial" w:cs="Arial"/>
+                <w:sz w:val="20"/>
+                <w:lang w:val="en-CA"/>
+              </w:rPr>
+              <w:t xml:space="preserve">Councillor </w:t>
+            </w:r>
+            <w:proofErr w:type="spellStart"/>
+            <w:r>
+              <w:rPr>
+                <w:rFonts w:ascii="Arial" w:hAnsi="Arial" w:cs="Arial"/>
+                <w:sz w:val="20"/>
+                <w:lang w:val="en-CA"/>
+              </w:rPr>
+              <w:t>Browaty</w:t>
+            </w:r>
+            <w:proofErr w:type="spellEnd"/>
+          </w:p>
+          <w:p>
+            <w:pPr>
+              <w:rPr>
+                <w:rFonts w:ascii="Arial" w:hAnsi="Arial" w:cs="Arial"/>
+                <w:sz w:val="20"/>
+                <w:lang w:val="en-CA"/>
+              </w:rPr>
+            </w:pPr>
+            <w:r>
+              <w:rPr>
+                <w:rFonts w:ascii="Arial" w:hAnsi="Arial" w:cs="Arial"/>
+                <w:sz w:val="20"/>
+                <w:lang w:val="en-CA"/>
+              </w:rPr>
+              <w:t xml:space="preserve">Councillor </w:t>
+            </w:r>
+            <w:proofErr w:type="spellStart"/>
+            <w:r>
+              <w:rPr>
+                <w:rFonts w:ascii="Arial" w:hAnsi="Arial" w:cs="Arial"/>
+                <w:sz w:val="20"/>
+                <w:lang w:val="en-CA"/>
+              </w:rPr>
+              <w:t>Eadie</w:t>
+            </w:r>
+            <w:proofErr w:type="spellEnd"/>
+          </w:p>
+          <w:p>
+            <w:pPr>
+              <w:rPr>
+                <w:rFonts w:ascii="Arial" w:hAnsi="Arial" w:cs="Arial"/>
+                <w:sz w:val="20"/>
+                <w:lang w:val="en-CA"/>
+              </w:rPr>
+            </w:pPr>
+            <w:r>
+              <w:rPr>
+                <w:rFonts w:ascii="Arial" w:hAnsi="Arial" w:cs="Arial"/>
+                <w:sz w:val="20"/>
+                <w:lang w:val="en-CA"/>
+              </w:rPr>
+              <w:t xml:space="preserve">Councillor </w:t>
+            </w:r>
+            <w:proofErr w:type="spellStart"/>
+            <w:r>
+              <w:rPr>
+                <w:rFonts w:ascii="Arial" w:hAnsi="Arial" w:cs="Arial"/>
+                <w:sz w:val="20"/>
+                <w:lang w:val="en-CA"/>
+              </w:rPr>
+              <w:t>Gerbasi</w:t>
+            </w:r>
+            <w:proofErr w:type="spellEnd"/>
+          </w:p>
+          <w:p>
+            <w:pPr>
+              <w:rPr>
+                <w:rFonts w:ascii="Arial" w:hAnsi="Arial" w:cs="Arial"/>
+                <w:sz w:val="20"/>
+                <w:lang w:val="en-CA"/>
+              </w:rPr>
+            </w:pPr>
+            <w:r>
+              <w:rPr>
+                <w:rFonts w:ascii="Arial" w:hAnsi="Arial" w:cs="Arial"/>
+                <w:sz w:val="20"/>
+                <w:lang w:val="en-CA"/>
+              </w:rPr>
+              <w:t>Councillor Gillingham</w:t>
+            </w:r>
+          </w:p>
+          <w:p>
+            <w:pPr>
+              <w:rPr>
+                <w:rFonts w:ascii="Arial" w:hAnsi="Arial" w:cs="Arial"/>
+                <w:sz w:val="20"/>
+                <w:lang w:val="en-CA"/>
+              </w:rPr>
+            </w:pPr>
+            <w:r>
+              <w:rPr>
+                <w:rFonts w:ascii="Arial" w:hAnsi="Arial" w:cs="Arial"/>
+                <w:sz w:val="20"/>
+                <w:lang w:val="en-CA"/>
+              </w:rPr>
+              <w:t>Councillor Gilroy</w:t>
+            </w:r>
+          </w:p>
+          <w:p>
+            <w:pPr>
+              <w:rPr>
+                <w:rFonts w:ascii="Arial" w:hAnsi="Arial" w:cs="Arial"/>
+                <w:sz w:val="20"/>
+                <w:lang w:val="en-CA"/>
+              </w:rPr>
+            </w:pPr>
+            <w:r>
+              <w:rPr>
+                <w:rFonts w:ascii="Arial" w:hAnsi="Arial" w:cs="Arial"/>
+                <w:sz w:val="20"/>
+                <w:lang w:val="en-CA"/>
+              </w:rPr>
+              <w:t xml:space="preserve">Councillor </w:t>
+            </w:r>
+            <w:proofErr w:type="spellStart"/>
+            <w:r>
+              <w:rPr>
+                <w:rFonts w:ascii="Arial" w:hAnsi="Arial" w:cs="Arial"/>
+                <w:sz w:val="20"/>
+                <w:lang w:val="en-CA"/>
+              </w:rPr>
+              <w:t>Lukes</w:t>
+            </w:r>
+            <w:proofErr w:type="spellEnd"/>
+          </w:p>
+          <w:p>
+            <w:pPr>
+              <w:rPr>
+                <w:rFonts w:ascii="Arial" w:hAnsi="Arial" w:cs="Arial"/>
+                <w:sz w:val="20"/>
+                <w:lang w:val="en-CA"/>
+              </w:rPr>
+            </w:pPr>
+            <w:r>
+              <w:rPr>
+                <w:rFonts w:ascii="Arial" w:hAnsi="Arial" w:cs="Arial"/>
+                <w:sz w:val="20"/>
+                <w:lang w:val="en-CA"/>
+              </w:rPr>
+              <w:t>Councillor Mayes</w:t>
+            </w:r>
+          </w:p>
+          <w:p>
+            <w:pPr>
+              <w:rPr>
+                <w:rFonts w:ascii="Arial" w:hAnsi="Arial" w:cs="Arial"/>
+                <w:sz w:val="20"/>
+                <w:lang w:val="en-CA"/>
+              </w:rPr>
+            </w:pPr>
+            <w:r>
+              <w:rPr>
+                <w:rFonts w:ascii="Arial" w:hAnsi="Arial" w:cs="Arial"/>
+                <w:sz w:val="20"/>
+                <w:lang w:val="en-CA"/>
+              </w:rPr>
+              <w:t xml:space="preserve">Councillor </w:t>
+            </w:r>
+            <w:proofErr w:type="spellStart"/>
+            <w:r>
+              <w:rPr>
+                <w:rFonts w:ascii="Arial" w:hAnsi="Arial" w:cs="Arial"/>
+                <w:sz w:val="20"/>
+                <w:lang w:val="en-CA"/>
+              </w:rPr>
+              <w:t>Morantz</w:t>
+            </w:r>
+            <w:proofErr w:type="spellEnd"/>
+          </w:p>
+          <w:p>
+            <w:pPr>
+              <w:rPr>
+                <w:rFonts w:ascii="Arial" w:hAnsi="Arial" w:cs="Arial"/>
+                <w:sz w:val="20"/>
+                <w:lang w:val="en-CA"/>
+              </w:rPr>
+            </w:pPr>
+            <w:r>
+              <w:rPr>
+                <w:rFonts w:ascii="Arial" w:hAnsi="Arial" w:cs="Arial"/>
+                <w:sz w:val="20"/>
+                <w:lang w:val="en-CA"/>
+              </w:rPr>
+              <w:t xml:space="preserve">Councillor </w:t>
+            </w:r>
+            <w:proofErr w:type="spellStart"/>
+            <w:r>
+              <w:rPr>
+                <w:rFonts w:ascii="Arial" w:hAnsi="Arial" w:cs="Arial"/>
+                <w:sz w:val="20"/>
+                <w:lang w:val="en-CA"/>
+              </w:rPr>
+              <w:t>Orlikow</w:t>
+            </w:r>
+            <w:proofErr w:type="spellEnd"/>
+          </w:p>
+          <w:p>
+            <w:pPr>
+              <w:rPr>
+                <w:rFonts w:ascii="Arial" w:hAnsi="Arial" w:cs="Arial"/>
+                <w:sz w:val="20"/>
+                <w:lang w:val="en-CA"/>
+              </w:rPr>
+            </w:pPr>
+            <w:r>
+              <w:rPr>
+                <w:rFonts w:ascii="Arial" w:hAnsi="Arial" w:cs="Arial"/>
+                <w:sz w:val="20"/>
+                <w:lang w:val="en-CA"/>
+              </w:rPr>
+              <w:t xml:space="preserve">Councillor </w:t>
+            </w:r>
+            <w:proofErr w:type="spellStart"/>
+            <w:r>
+              <w:rPr>
+                <w:rFonts w:ascii="Arial" w:hAnsi="Arial" w:cs="Arial"/>
+                <w:sz w:val="20"/>
+                <w:lang w:val="en-CA"/>
+              </w:rPr>
+              <w:t>Pagtakhan</w:t>
+            </w:r>
+            <w:proofErr w:type="spellEnd"/>
+          </w:p>
+          <w:p>
+            <w:pPr>
+              <w:rPr>
+                <w:rFonts w:ascii="Arial" w:hAnsi="Arial" w:cs="Arial"/>
+                <w:sz w:val="20"/>
+                <w:lang w:val="en-CA"/>
+              </w:rPr>
+            </w:pPr>
+            <w:r>
+              <w:rPr>
+                <w:rFonts w:ascii="Arial" w:hAnsi="Arial" w:cs="Arial"/>
+                <w:sz w:val="20"/>
+                <w:lang w:val="en-CA"/>
+              </w:rPr>
+              <w:t>Councillor Sharma</w:t>
+            </w:r>
+          </w:p>
           <w:p>
             <w:pPr>
               <w:jc w:val="center"/>
@@ -7314,288 +7195,253 @@
               </w:rPr>
             </w:pPr>
           </w:p>
-          <w:tbl>
-            <w:tblPr>
-              <w:tblStyle w:val="TableGrid"/>
-              <w:tblW w:w="0" w:type="auto"/>
-              <w:tblBorders>
-                <w:top w:val="none" w:sz="0" w:space="0" w:color="auto"/>
-                <w:left w:val="none" w:sz="0" w:space="0" w:color="auto"/>
-                <w:bottom w:val="none" w:sz="0" w:space="0" w:color="auto"/>
-                <w:right w:val="none" w:sz="0" w:space="0" w:color="auto"/>
-                <w:insideH w:val="none" w:sz="0" w:space="0" w:color="auto"/>
-                <w:insideV w:val="none" w:sz="0" w:space="0" w:color="auto"/>
-              </w:tblBorders>
-              <w:tblLook w:val="04A0" w:firstRow="1" w:lastRow="0" w:firstColumn="1" w:lastColumn="0" w:noHBand="0" w:noVBand="1"/>
-            </w:tblPr>
-            <w:tblGrid>
-              <w:gridCol w:w="2760"/>
-            </w:tblGrid>
-            <w:tr>
-              <w:tc>
-                <w:tcPr>
-                  <w:tcW w:w="2760" w:type="dxa"/>
-                </w:tcPr>
-                <w:p>
-                  <w:pPr>
-                    <w:rPr>
-                      <w:rFonts w:ascii="Arial" w:hAnsi="Arial" w:cs="Arial"/>
-                      <w:sz w:val="20"/>
-                      <w:lang w:val="en-CA"/>
-                    </w:rPr>
-                  </w:pPr>
-                  <w:r>
-                    <w:rPr>
-                      <w:rFonts w:ascii="Arial" w:hAnsi="Arial" w:cs="Arial"/>
-                      <w:sz w:val="20"/>
-                      <w:lang w:val="en-CA"/>
-                    </w:rPr>
-                    <w:t>His Worship Mayor Bowman</w:t>
-                  </w:r>
-                </w:p>
-              </w:tc>
-            </w:tr>
-            <w:tr>
-              <w:tc>
-                <w:tcPr>
-                  <w:tcW w:w="2760" w:type="dxa"/>
-                </w:tcPr>
-                <w:p>
-                  <w:pPr>
-                    <w:rPr>
-                      <w:rFonts w:ascii="Arial" w:hAnsi="Arial" w:cs="Arial"/>
-                      <w:sz w:val="20"/>
-                      <w:lang w:val="en-CA"/>
-                    </w:rPr>
-                  </w:pPr>
-                  <w:r>
-                    <w:rPr>
-                      <w:rFonts w:ascii="Arial" w:hAnsi="Arial" w:cs="Arial"/>
-                      <w:sz w:val="20"/>
-                      <w:lang w:val="en-CA"/>
-                    </w:rPr>
-                    <w:t>Councillor Allard</w:t>
-                  </w:r>
-                </w:p>
-              </w:tc>
-            </w:tr>
-            <w:tr>
-              <w:tc>
-                <w:tcPr>
-                  <w:tcW w:w="2760" w:type="dxa"/>
-                </w:tcPr>
-                <w:p>
-                  <w:pPr>
-                    <w:rPr>
-                      <w:rFonts w:ascii="Arial" w:hAnsi="Arial" w:cs="Arial"/>
-                      <w:sz w:val="20"/>
-                      <w:lang w:val="en-CA"/>
-                    </w:rPr>
-                  </w:pPr>
-                  <w:r>
-                    <w:rPr>
-                      <w:rFonts w:ascii="Arial" w:hAnsi="Arial" w:cs="Arial"/>
-                      <w:sz w:val="20"/>
-                      <w:lang w:val="en-CA"/>
-                    </w:rPr>
-                    <w:t>Councillor Browaty</w:t>
-                  </w:r>
-                </w:p>
-              </w:tc>
-            </w:tr>
-            <w:tr>
-              <w:tc>
-                <w:tcPr>
-                  <w:tcW w:w="2760" w:type="dxa"/>
-                </w:tcPr>
-                <w:p>
-                  <w:pPr>
-                    <w:rPr>
-                      <w:rFonts w:ascii="Arial" w:hAnsi="Arial" w:cs="Arial"/>
-                      <w:sz w:val="20"/>
-                      <w:lang w:val="en-CA"/>
-                    </w:rPr>
-                  </w:pPr>
-                  <w:r>
-                    <w:rPr>
-                      <w:rFonts w:ascii="Arial" w:hAnsi="Arial" w:cs="Arial"/>
-                      <w:sz w:val="20"/>
-                      <w:lang w:val="en-CA"/>
-                    </w:rPr>
-                    <w:t>Councillor Gerbasi</w:t>
-                  </w:r>
-                </w:p>
-              </w:tc>
-            </w:tr>
-            <w:tr>
-              <w:tc>
-                <w:tcPr>
-                  <w:tcW w:w="2760" w:type="dxa"/>
-                </w:tcPr>
-                <w:p>
-                  <w:pPr>
-                    <w:rPr>
-                      <w:rFonts w:ascii="Arial" w:hAnsi="Arial" w:cs="Arial"/>
-                      <w:sz w:val="20"/>
-                      <w:lang w:val="en-CA"/>
-                    </w:rPr>
-                  </w:pPr>
-                  <w:r>
-                    <w:rPr>
-                      <w:rFonts w:ascii="Arial" w:hAnsi="Arial" w:cs="Arial"/>
-                      <w:sz w:val="20"/>
-                      <w:lang w:val="en-CA"/>
-                    </w:rPr>
-                    <w:t>Councillor Gilroy</w:t>
-                  </w:r>
-                </w:p>
-              </w:tc>
-            </w:tr>
-            <w:tr>
-              <w:tc>
-                <w:tcPr>
-                  <w:tcW w:w="2760" w:type="dxa"/>
-                </w:tcPr>
-                <w:p>
-                  <w:pPr>
-                    <w:rPr>
-                      <w:rFonts w:ascii="Arial" w:hAnsi="Arial" w:cs="Arial"/>
-                      <w:sz w:val="20"/>
-                      <w:lang w:val="en-CA"/>
-                    </w:rPr>
-                  </w:pPr>
-                  <w:r>
-                    <w:rPr>
-                      <w:rFonts w:ascii="Arial" w:hAnsi="Arial" w:cs="Arial"/>
-                      <w:sz w:val="20"/>
-                      <w:lang w:val="en-CA"/>
-                    </w:rPr>
-                    <w:t>Councillor Lukes</w:t>
-                  </w:r>
-                </w:p>
-              </w:tc>
-            </w:tr>
-            <w:tr>
-              <w:tc>
-                <w:tcPr>
-                  <w:tcW w:w="2760" w:type="dxa"/>
-                </w:tcPr>
-                <w:p>
-                  <w:pPr>
-                    <w:rPr>
-                      <w:rFonts w:ascii="Arial" w:hAnsi="Arial" w:cs="Arial"/>
-                      <w:sz w:val="20"/>
-                      <w:lang w:val="en-CA"/>
-                    </w:rPr>
-                  </w:pPr>
-                  <w:r>
-                    <w:rPr>
-                      <w:rFonts w:ascii="Arial" w:hAnsi="Arial" w:cs="Arial"/>
-                      <w:sz w:val="20"/>
-                      <w:lang w:val="en-CA"/>
-                    </w:rPr>
-                    <w:t>Councillor Mayes</w:t>
-                  </w:r>
-                </w:p>
-              </w:tc>
-            </w:tr>
-            <w:tr>
-              <w:tc>
-                <w:tcPr>
-                  <w:tcW w:w="2760" w:type="dxa"/>
-                </w:tcPr>
-                <w:p>
-                  <w:pPr>
-                    <w:rPr>
-                      <w:rFonts w:ascii="Arial" w:hAnsi="Arial" w:cs="Arial"/>
-                      <w:sz w:val="20"/>
-                      <w:lang w:val="en-CA"/>
-                    </w:rPr>
-                  </w:pPr>
-                  <w:r>
-                    <w:rPr>
-                      <w:rFonts w:ascii="Arial" w:hAnsi="Arial" w:cs="Arial"/>
-                      <w:sz w:val="20"/>
-                      <w:lang w:val="en-CA"/>
-                    </w:rPr>
-                    <w:t>Councillor Morantz</w:t>
-                  </w:r>
-                </w:p>
-              </w:tc>
-            </w:tr>
-            <w:tr>
-              <w:tc>
-                <w:tcPr>
-                  <w:tcW w:w="2760" w:type="dxa"/>
-                </w:tcPr>
-                <w:p>
-                  <w:pPr>
-                    <w:rPr>
-                      <w:rFonts w:ascii="Arial" w:hAnsi="Arial" w:cs="Arial"/>
-                      <w:sz w:val="20"/>
-                      <w:lang w:val="en-CA"/>
-                    </w:rPr>
-                  </w:pPr>
-                  <w:r>
-                    <w:rPr>
-                      <w:rFonts w:ascii="Arial" w:hAnsi="Arial" w:cs="Arial"/>
-                      <w:sz w:val="20"/>
-                      <w:lang w:val="en-CA"/>
-                    </w:rPr>
-                    <w:t>Councillor Orlikow</w:t>
-                  </w:r>
-                </w:p>
-              </w:tc>
-            </w:tr>
-            <w:tr>
-              <w:tc>
-                <w:tcPr>
-                  <w:tcW w:w="2760" w:type="dxa"/>
-                </w:tcPr>
-                <w:p>
-                  <w:pPr>
-                    <w:rPr>
-                      <w:rFonts w:ascii="Arial" w:hAnsi="Arial" w:cs="Arial"/>
-                      <w:sz w:val="20"/>
-                      <w:lang w:val="en-CA"/>
-                    </w:rPr>
-                  </w:pPr>
-                  <w:r>
-                    <w:rPr>
-                      <w:rFonts w:ascii="Arial" w:hAnsi="Arial" w:cs="Arial"/>
-                      <w:sz w:val="20"/>
-                      <w:lang w:val="en-CA"/>
-                    </w:rPr>
-                    <w:t>Councillor Pagtakhan</w:t>
-                  </w:r>
-                </w:p>
-              </w:tc>
-            </w:tr>
-            <w:tr>
-              <w:tc>
-                <w:tcPr>
-                  <w:tcW w:w="2760" w:type="dxa"/>
-                </w:tcPr>
-                <w:p>
-                  <w:pPr>
-                    <w:rPr>
-                      <w:rFonts w:ascii="Arial" w:hAnsi="Arial" w:cs="Arial"/>
-                      <w:sz w:val="20"/>
-                      <w:lang w:val="en-CA"/>
-                    </w:rPr>
-                  </w:pPr>
-                  <w:r>
-                    <w:rPr>
-                      <w:rFonts w:ascii="Arial" w:hAnsi="Arial" w:cs="Arial"/>
-                      <w:sz w:val="20"/>
-                      <w:lang w:val="en-CA"/>
-                    </w:rPr>
-                    <w:t>Councillor Sharma</w:t>
-                  </w:r>
-                </w:p>
-              </w:tc>
-            </w:tr>
-          </w:tbl>
+          <w:p>
+            <w:pPr>
+              <w:rPr>
+                <w:rFonts w:ascii="Arial" w:hAnsi="Arial" w:cs="Arial"/>
+                <w:sz w:val="20"/>
+                <w:lang w:val="en-CA"/>
+              </w:rPr>
+            </w:pPr>
+            <w:r>
+              <w:rPr>
+                <w:rFonts w:ascii="Arial" w:hAnsi="Arial" w:cs="Arial"/>
+                <w:sz w:val="20"/>
+                <w:lang w:val="en-CA"/>
+              </w:rPr>
+              <w:t>His Worship Mayor Bowman</w:t>
+            </w:r>
+          </w:p>
+          <w:p>
+            <w:pPr>
+              <w:rPr>
+                <w:rFonts w:ascii="Arial" w:hAnsi="Arial" w:cs="Arial"/>
+                <w:sz w:val="20"/>
+                <w:lang w:val="en-CA"/>
+              </w:rPr>
+            </w:pPr>
+            <w:r>
+              <w:rPr>
+                <w:rFonts w:ascii="Arial" w:hAnsi="Arial" w:cs="Arial"/>
+                <w:sz w:val="20"/>
+                <w:lang w:val="en-CA"/>
+              </w:rPr>
+              <w:t>Councillor Allard</w:t>
+            </w:r>
+          </w:p>
+          <w:p>
+            <w:pPr>
+              <w:rPr>
+                <w:rFonts w:ascii="Arial" w:hAnsi="Arial" w:cs="Arial"/>
+                <w:sz w:val="20"/>
+                <w:lang w:val="en-CA"/>
+              </w:rPr>
+            </w:pPr>
+            <w:r>
+              <w:rPr>
+                <w:rFonts w:ascii="Arial" w:hAnsi="Arial" w:cs="Arial"/>
+                <w:sz w:val="20"/>
+                <w:lang w:val="en-CA"/>
+              </w:rPr>
+              <w:t xml:space="preserve">Councillor </w:t>
+            </w:r>
+            <w:proofErr w:type="spellStart"/>
+            <w:r>
+              <w:rPr>
+                <w:rFonts w:ascii="Arial" w:hAnsi="Arial" w:cs="Arial"/>
+                <w:sz w:val="20"/>
+                <w:lang w:val="en-CA"/>
+              </w:rPr>
+              <w:t>Browaty</w:t>
+            </w:r>
+            <w:proofErr w:type="spellEnd"/>
+          </w:p>
+          <w:p>
+            <w:pPr>
+              <w:rPr>
+                <w:rFonts w:ascii="Arial" w:hAnsi="Arial" w:cs="Arial"/>
+                <w:sz w:val="20"/>
+                <w:lang w:val="en-CA"/>
+              </w:rPr>
+            </w:pPr>
+            <w:r>
+              <w:rPr>
+                <w:rFonts w:ascii="Arial" w:hAnsi="Arial" w:cs="Arial"/>
+                <w:sz w:val="20"/>
+                <w:lang w:val="en-CA"/>
+              </w:rPr>
+              <w:t xml:space="preserve">Councillor </w:t>
+            </w:r>
+            <w:proofErr w:type="spellStart"/>
+            <w:r>
+              <w:rPr>
+                <w:rFonts w:ascii="Arial" w:hAnsi="Arial" w:cs="Arial"/>
+                <w:sz w:val="20"/>
+                <w:lang w:val="en-CA"/>
+              </w:rPr>
+              <w:t>Gerbasi</w:t>
+            </w:r>
+            <w:proofErr w:type="spellEnd"/>
+          </w:p>
+          <w:p>
+            <w:pPr>
+              <w:rPr>
+                <w:rFonts w:ascii="Arial" w:hAnsi="Arial" w:cs="Arial"/>
+                <w:sz w:val="20"/>
+                <w:lang w:val="en-CA"/>
+              </w:rPr>
+            </w:pPr>
+            <w:r>
+              <w:rPr>
+                <w:rFonts w:ascii="Arial" w:hAnsi="Arial" w:cs="Arial"/>
+                <w:sz w:val="20"/>
+                <w:lang w:val="en-CA"/>
+              </w:rPr>
+              <w:t>Councillor Gilroy</w:t>
+            </w:r>
+          </w:p>
+          <w:p>
+            <w:pPr>
+              <w:rPr>
+                <w:rFonts w:ascii="Arial" w:hAnsi="Arial" w:cs="Arial"/>
+                <w:sz w:val="20"/>
+                <w:lang w:val="en-CA"/>
+              </w:rPr>
+            </w:pPr>
+            <w:r>
+              <w:rPr>
+                <w:rFonts w:ascii="Arial" w:hAnsi="Arial" w:cs="Arial"/>
+                <w:sz w:val="20"/>
+                <w:lang w:val="en-CA"/>
+              </w:rPr>
+              <w:t xml:space="preserve">Councillor </w:t>
+            </w:r>
+            <w:proofErr w:type="spellStart"/>
+            <w:r>
+              <w:rPr>
+                <w:rFonts w:ascii="Arial" w:hAnsi="Arial" w:cs="Arial"/>
+                <w:sz w:val="20"/>
+                <w:lang w:val="en-CA"/>
+              </w:rPr>
+              <w:t>Lukes</w:t>
+            </w:r>
+            <w:proofErr w:type="spellEnd"/>
+          </w:p>
+          <w:p>
+            <w:pPr>
+              <w:rPr>
+                <w:rFonts w:ascii="Arial" w:hAnsi="Arial" w:cs="Arial"/>
+                <w:sz w:val="20"/>
+                <w:lang w:val="en-CA"/>
+              </w:rPr>
+            </w:pPr>
+            <w:r>
+              <w:rPr>
+                <w:rFonts w:ascii="Arial" w:hAnsi="Arial" w:cs="Arial"/>
+                <w:sz w:val="20"/>
+                <w:lang w:val="en-CA"/>
+              </w:rPr>
+              <w:t>Councillor Mayes</w:t>
+            </w:r>
+          </w:p>
+          <w:p>
+            <w:pPr>
+              <w:rPr>
+                <w:rFonts w:ascii="Arial" w:hAnsi="Arial" w:cs="Arial"/>
+                <w:sz w:val="20"/>
+                <w:lang w:val="en-CA"/>
+              </w:rPr>
+            </w:pPr>
+            <w:r>
+              <w:rPr>
+                <w:rFonts w:ascii="Arial" w:hAnsi="Arial" w:cs="Arial"/>
+                <w:sz w:val="20"/>
+                <w:lang w:val="en-CA"/>
+              </w:rPr>
+              <w:t xml:space="preserve">Councillor </w:t>
+            </w:r>
+            <w:proofErr w:type="spellStart"/>
+            <w:r>
+              <w:rPr>
+                <w:rFonts w:ascii="Arial" w:hAnsi="Arial" w:cs="Arial"/>
+                <w:sz w:val="20"/>
+                <w:lang w:val="en-CA"/>
+              </w:rPr>
+              <w:t>Morantz</w:t>
+            </w:r>
+            <w:proofErr w:type="spellEnd"/>
+          </w:p>
+          <w:p>
+            <w:pPr>
+              <w:rPr>
+                <w:rFonts w:ascii="Arial" w:hAnsi="Arial" w:cs="Arial"/>
+                <w:sz w:val="20"/>
+                <w:lang w:val="en-CA"/>
+              </w:rPr>
+            </w:pPr>
+            <w:r>
+              <w:rPr>
+                <w:rFonts w:ascii="Arial" w:hAnsi="Arial" w:cs="Arial"/>
+                <w:sz w:val="20"/>
+                <w:lang w:val="en-CA"/>
+              </w:rPr>
+              <w:t xml:space="preserve">Councillor </w:t>
+            </w:r>
+            <w:proofErr w:type="spellStart"/>
+            <w:r>
+              <w:rPr>
+                <w:rFonts w:ascii="Arial" w:hAnsi="Arial" w:cs="Arial"/>
+                <w:sz w:val="20"/>
+                <w:lang w:val="en-CA"/>
+              </w:rPr>
+              <w:t>Orlikow</w:t>
+            </w:r>
+            <w:proofErr w:type="spellEnd"/>
+          </w:p>
+          <w:p>
+            <w:pPr>
+              <w:rPr>
+                <w:rFonts w:ascii="Arial" w:hAnsi="Arial" w:cs="Arial"/>
+                <w:sz w:val="20"/>
+                <w:lang w:val="en-CA"/>
+              </w:rPr>
+            </w:pPr>
+            <w:r>
+              <w:rPr>
+                <w:rFonts w:ascii="Arial" w:hAnsi="Arial" w:cs="Arial"/>
+                <w:sz w:val="20"/>
+                <w:lang w:val="en-CA"/>
+              </w:rPr>
+              <w:t xml:space="preserve">Councillor </w:t>
+            </w:r>
+            <w:proofErr w:type="spellStart"/>
+            <w:r>
+              <w:rPr>
+                <w:rFonts w:ascii="Arial" w:hAnsi="Arial" w:cs="Arial"/>
+                <w:sz w:val="20"/>
+                <w:lang w:val="en-CA"/>
+              </w:rPr>
+              <w:t>Pagtakhan</w:t>
+            </w:r>
+            <w:proofErr w:type="spellEnd"/>
+          </w:p>
+          <w:p>
+            <w:pPr>
+              <w:rPr>
+                <w:rFonts w:ascii="Arial" w:hAnsi="Arial" w:cs="Arial"/>
+                <w:sz w:val="20"/>
+                <w:lang w:val="en-CA"/>
+              </w:rPr>
+            </w:pPr>
+            <w:r>
+              <w:rPr>
+                <w:rFonts w:ascii="Arial" w:hAnsi="Arial" w:cs="Arial"/>
+                <w:sz w:val="20"/>
+                <w:lang w:val="en-CA"/>
+              </w:rPr>
+              <w:t>Councillor Sharma</w:t>
+            </w:r>
+          </w:p>
           <w:p>
             <w:pPr>
               <w:rPr>
@@ -7617,144 +7463,101 @@
               </w:rPr>
             </w:pPr>
           </w:p>
-          <w:tbl>
-            <w:tblPr>
-              <w:tblStyle w:val="TableGrid"/>
-              <w:tblW w:w="0" w:type="auto"/>
-              <w:tblBorders>
-                <w:top w:val="none" w:sz="0" w:space="0" w:color="auto"/>
-                <w:left w:val="none" w:sz="0" w:space="0" w:color="auto"/>
-                <w:bottom w:val="none" w:sz="0" w:space="0" w:color="auto"/>
-                <w:right w:val="none" w:sz="0" w:space="0" w:color="auto"/>
-                <w:insideH w:val="none" w:sz="0" w:space="0" w:color="auto"/>
-                <w:insideV w:val="none" w:sz="0" w:space="0" w:color="auto"/>
-              </w:tblBorders>
-              <w:tblLook w:val="04A0" w:firstRow="1" w:lastRow="0" w:firstColumn="1" w:lastColumn="0" w:noHBand="0" w:noVBand="1"/>
-            </w:tblPr>
-            <w:tblGrid>
-              <w:gridCol w:w="2706"/>
-            </w:tblGrid>
-            <w:tr>
-              <w:tc>
-                <w:tcPr>
-                  <w:tcW w:w="2706" w:type="dxa"/>
-                </w:tcPr>
-                <w:p>
-                  <w:pPr>
-                    <w:rPr>
-                      <w:rFonts w:ascii="Arial" w:hAnsi="Arial" w:cs="Arial"/>
-                      <w:sz w:val="20"/>
-                      <w:lang w:val="en-CA"/>
-                    </w:rPr>
-                  </w:pPr>
-                  <w:r>
-                    <w:rPr>
-                      <w:rFonts w:ascii="Arial" w:hAnsi="Arial" w:cs="Arial"/>
-                      <w:sz w:val="20"/>
-                      <w:lang w:val="en-CA"/>
-                    </w:rPr>
-                    <w:t>Councillor Dobson</w:t>
-                  </w:r>
-                </w:p>
-              </w:tc>
-            </w:tr>
-            <w:tr>
-              <w:tc>
-                <w:tcPr>
-                  <w:tcW w:w="2706" w:type="dxa"/>
-                </w:tcPr>
-                <w:p>
-                  <w:pPr>
-                    <w:rPr>
-                      <w:rFonts w:ascii="Arial" w:hAnsi="Arial" w:cs="Arial"/>
-                      <w:sz w:val="20"/>
-                      <w:lang w:val="en-CA"/>
-                    </w:rPr>
-                  </w:pPr>
-                  <w:r>
-                    <w:rPr>
-                      <w:rFonts w:ascii="Arial" w:hAnsi="Arial" w:cs="Arial"/>
-                      <w:sz w:val="20"/>
-                      <w:lang w:val="en-CA"/>
-                    </w:rPr>
-                    <w:t>Councillor Eadie</w:t>
-                  </w:r>
-                </w:p>
-              </w:tc>
-            </w:tr>
-            <w:tr>
-              <w:tc>
-                <w:tcPr>
-                  <w:tcW w:w="2706" w:type="dxa"/>
-                </w:tcPr>
-                <w:p>
-                  <w:pPr>
-                    <w:rPr>
-                      <w:rFonts w:ascii="Arial" w:hAnsi="Arial" w:cs="Arial"/>
-                      <w:sz w:val="20"/>
-                      <w:lang w:val="en-CA"/>
-                    </w:rPr>
-                  </w:pPr>
-                  <w:r>
-                    <w:rPr>
-                      <w:rFonts w:ascii="Arial" w:hAnsi="Arial" w:cs="Arial"/>
-                      <w:sz w:val="20"/>
-                      <w:lang w:val="en-CA"/>
-                    </w:rPr>
-                    <w:t>Councillor Gillingham</w:t>
-                  </w:r>
-                </w:p>
-              </w:tc>
-            </w:tr>
-            <w:tr>
-              <w:tc>
-                <w:tcPr>
-                  <w:tcW w:w="2706" w:type="dxa"/>
-                </w:tcPr>
-                <w:p>
-                  <w:pPr>
-                    <w:rPr>
-                      <w:rFonts w:ascii="Arial" w:hAnsi="Arial" w:cs="Arial"/>
-                      <w:sz w:val="20"/>
-                      <w:lang w:val="en-CA"/>
-                    </w:rPr>
-                  </w:pPr>
-                  <w:r>
-                    <w:rPr>
-                      <w:rFonts w:ascii="Arial" w:hAnsi="Arial" w:cs="Arial"/>
-                      <w:sz w:val="20"/>
-                      <w:lang w:val="en-CA"/>
-                    </w:rPr>
-                    <w:t>Councillor Schreyer</w:t>
-                  </w:r>
-                </w:p>
-              </w:tc>
-            </w:tr>
-            <w:tr>
-              <w:tc>
-                <w:tcPr>
-                  <w:tcW w:w="2706" w:type="dxa"/>
-                </w:tcPr>
-                <w:p>
-                  <w:pPr>
-                    <w:rPr>
-                      <w:rFonts w:ascii="Arial" w:hAnsi="Arial" w:cs="Arial"/>
-                      <w:sz w:val="20"/>
-                      <w:lang w:val="en-CA"/>
-                    </w:rPr>
-                  </w:pPr>
-                  <w:r>
-                    <w:rPr>
-                      <w:rFonts w:ascii="Arial" w:hAnsi="Arial" w:cs="Arial"/>
-                      <w:sz w:val="20"/>
-                      <w:lang w:val="en-CA"/>
-                    </w:rPr>
-                    <w:t>Councillor Wyatt</w:t>
-                  </w:r>
-                </w:p>
-              </w:tc>
-            </w:tr>
-          </w:tbl>
+          <w:p>
+            <w:pPr>
+              <w:rPr>
+                <w:rFonts w:ascii="Arial" w:hAnsi="Arial" w:cs="Arial"/>
+                <w:sz w:val="20"/>
+                <w:lang w:val="en-CA"/>
+              </w:rPr>
+            </w:pPr>
+            <w:r>
+              <w:rPr>
+                <w:rFonts w:ascii="Arial" w:hAnsi="Arial" w:cs="Arial"/>
+                <w:sz w:val="20"/>
+                <w:lang w:val="en-CA"/>
+              </w:rPr>
+              <w:t>Councillor Dobson</w:t>
+            </w:r>
+          </w:p>
+          <w:p>
+            <w:pPr>
+              <w:rPr>
+                <w:rFonts w:ascii="Arial" w:hAnsi="Arial" w:cs="Arial"/>
+                <w:sz w:val="20"/>
+                <w:lang w:val="en-CA"/>
+              </w:rPr>
+            </w:pPr>
+            <w:r>
+              <w:rPr>
+                <w:rFonts w:ascii="Arial" w:hAnsi="Arial" w:cs="Arial"/>
+                <w:sz w:val="20"/>
+                <w:lang w:val="en-CA"/>
+              </w:rPr>
+              <w:t xml:space="preserve">Councillor </w:t>
+            </w:r>
+            <w:proofErr w:type="spellStart"/>
+            <w:r>
+              <w:rPr>
+                <w:rFonts w:ascii="Arial" w:hAnsi="Arial" w:cs="Arial"/>
+                <w:sz w:val="20"/>
+                <w:lang w:val="en-CA"/>
+              </w:rPr>
+              <w:t>Eadie</w:t>
+            </w:r>
+            <w:proofErr w:type="spellEnd"/>
+          </w:p>
+          <w:p>
+            <w:pPr>
+              <w:rPr>
+                <w:rFonts w:ascii="Arial" w:hAnsi="Arial" w:cs="Arial"/>
+                <w:sz w:val="20"/>
+                <w:lang w:val="en-CA"/>
+              </w:rPr>
+            </w:pPr>
+            <w:r>
+              <w:rPr>
+                <w:rFonts w:ascii="Arial" w:hAnsi="Arial" w:cs="Arial"/>
+                <w:sz w:val="20"/>
+                <w:lang w:val="en-CA"/>
+              </w:rPr>
+              <w:t>Councillor Gillingham</w:t>
+            </w:r>
+          </w:p>
+          <w:p>
+            <w:pPr>
+              <w:rPr>
+                <w:rFonts w:ascii="Arial" w:hAnsi="Arial" w:cs="Arial"/>
+                <w:sz w:val="20"/>
+                <w:lang w:val="en-CA"/>
+              </w:rPr>
+            </w:pPr>
+            <w:r>
+              <w:rPr>
+                <w:rFonts w:ascii="Arial" w:hAnsi="Arial" w:cs="Arial"/>
+                <w:sz w:val="20"/>
+                <w:lang w:val="en-CA"/>
+              </w:rPr>
+              <w:t>Councillor Schreyer</w:t>
+            </w:r>
+          </w:p>
+          <w:p>
+            <w:pPr>
+              <w:rPr>
+                <w:rFonts w:ascii="Arial" w:hAnsi="Arial" w:cs="Arial"/>
+                <w:sz w:val="20"/>
+                <w:lang w:val="en-CA"/>
+              </w:rPr>
+            </w:pPr>
+            <w:r>
+              <w:rPr>
+                <w:rFonts w:ascii="Arial" w:hAnsi="Arial" w:cs="Arial"/>
+                <w:sz w:val="20"/>
+                <w:lang w:val="en-CA"/>
+              </w:rPr>
+              <w:t>Councillor Wyatt</w:t>
+            </w:r>
+          </w:p>
           <w:p>
             <w:pPr>
               <w:jc w:val="center"/>
@@ -7805,7 +7608,7 @@
       </w:pPr>
     </w:p>
     <w:sectPr>
-      <w:headerReference w:type="default" r:id="rId9"/>
+      <w:headerReference w:type="default" r:id="rId8"/>
       <w:pgSz w:w="12240" w:h="15840" w:code="1"/>
       <w:pgMar w:top="720" w:right="720" w:bottom="720" w:left="720" w:header="720" w:footer="720" w:gutter="0"/>
       <w:cols w:space="720"/>
@@ -7815,7 +7618,7 @@
 </file>
 
 <file path=word/endnotes.xml><?xml version="1.0" encoding="utf-8"?>
-<w:endnotes xmlns:wpc="http://schemas.microsoft.com/office/word/2010/wordprocessingCanvas" xmlns:mc="http://schemas.openxmlformats.org/markup-compatibility/2006" xmlns:o="urn:schemas-microsoft-com:office:office" xmlns:r="http://schemas.openxmlformats.org/officeDocument/2006/relationships" xmlns:m="http://schemas.openxmlformats.org/officeDocument/2006/math" xmlns:v="urn:schemas-microsoft-com:vml" xmlns:wp14="http://schemas.microsoft.com/office/word/2010/wordprocessingDrawing" xmlns:wp="http://schemas.openxmlformats.org/drawingml/2006/wordprocessingDrawing" xmlns:w10="urn:schemas-microsoft-com:office:word" xmlns:w="http://schemas.openxmlformats.org/wordprocessingml/2006/main" xmlns:w14="http://schemas.microsoft.com/office/word/2010/wordml" xmlns:wpg="http://schemas.microsoft.com/office/word/2010/wordprocessingGroup" xmlns:wpi="http://schemas.microsoft.com/office/word/2010/wordprocessingInk" xmlns:wne="http://schemas.microsoft.com/office/word/2006/wordml" xmlns:wps="http://schemas.microsoft.com/office/word/2010/wordprocessingShape" mc:Ignorable="w14 wp14">
+<w:endnotes xmlns:wpc="http://schemas.microsoft.com/office/word/2010/wordprocessingCanvas" xmlns:mc="http://schemas.openxmlformats.org/markup-compatibility/2006" xmlns:o="urn:schemas-microsoft-com:office:office" xmlns:r="http://schemas.openxmlformats.org/officeDocument/2006/relationships" xmlns:m="http://schemas.openxmlformats.org/officeDocument/2006/math" xmlns:v="urn:schemas-microsoft-com:vml" xmlns:wp14="http://schemas.microsoft.com/office/word/2010/wordprocessingDrawing" xmlns:wp="http://schemas.openxmlformats.org/drawingml/2006/wordprocessingDrawing" xmlns:w10="urn:schemas-microsoft-com:office:word" xmlns:w="http://schemas.openxmlformats.org/wordprocessingml/2006/main" xmlns:w14="http://schemas.microsoft.com/office/word/2010/wordml" xmlns:w15="http://schemas.microsoft.com/office/word/2012/wordml" xmlns:wpg="http://schemas.microsoft.com/office/word/2010/wordprocessingGroup" xmlns:wpi="http://schemas.microsoft.com/office/word/2010/wordprocessingInk" xmlns:wne="http://schemas.microsoft.com/office/word/2006/wordml" xmlns:wps="http://schemas.microsoft.com/office/word/2010/wordprocessingShape" mc:Ignorable="w14 w15 wp14">
   <w:endnote w:type="separator" w:id="-1">
     <w:p>
       <w:r>
@@ -7834,7 +7637,7 @@
 </file>
 
 <file path=word/footnotes.xml><?xml version="1.0" encoding="utf-8"?>
-<w:footnotes xmlns:wpc="http://schemas.microsoft.com/office/word/2010/wordprocessingCanvas" xmlns:mc="http://schemas.openxmlformats.org/markup-compatibility/2006" xmlns:o="urn:schemas-microsoft-com:office:office" xmlns:r="http://schemas.openxmlformats.org/officeDocument/2006/relationships" xmlns:m="http://schemas.openxmlformats.org/officeDocument/2006/math" xmlns:v="urn:schemas-microsoft-com:vml" xmlns:wp14="http://schemas.microsoft.com/office/word/2010/wordprocessingDrawing" xmlns:wp="http://schemas.openxmlformats.org/drawingml/2006/wordprocessingDrawing" xmlns:w10="urn:schemas-microsoft-com:office:word" xmlns:w="http://schemas.openxmlformats.org/wordprocessingml/2006/main" xmlns:w14="http://schemas.microsoft.com/office/word/2010/wordml" xmlns:wpg="http://schemas.microsoft.com/office/word/2010/wordprocessingGroup" xmlns:wpi="http://schemas.microsoft.com/office/word/2010/wordprocessingInk" xmlns:wne="http://schemas.microsoft.com/office/word/2006/wordml" xmlns:wps="http://schemas.microsoft.com/office/word/2010/wordprocessingShape" mc:Ignorable="w14 wp14">
+<w:footnotes xmlns:wpc="http://schemas.microsoft.com/office/word/2010/wordprocessingCanvas" xmlns:mc="http://schemas.openxmlformats.org/markup-compatibility/2006" xmlns:o="urn:schemas-microsoft-com:office:office" xmlns:r="http://schemas.openxmlformats.org/officeDocument/2006/relationships" xmlns:m="http://schemas.openxmlformats.org/officeDocument/2006/math" xmlns:v="urn:schemas-microsoft-com:vml" xmlns:wp14="http://schemas.microsoft.com/office/word/2010/wordprocessingDrawing" xmlns:wp="http://schemas.openxmlformats.org/drawingml/2006/wordprocessingDrawing" xmlns:w10="urn:schemas-microsoft-com:office:word" xmlns:w="http://schemas.openxmlformats.org/wordprocessingml/2006/main" xmlns:w14="http://schemas.microsoft.com/office/word/2010/wordml" xmlns:w15="http://schemas.microsoft.com/office/word/2012/wordml" xmlns:wpg="http://schemas.microsoft.com/office/word/2010/wordprocessingGroup" xmlns:wpi="http://schemas.microsoft.com/office/word/2010/wordprocessingInk" xmlns:wne="http://schemas.microsoft.com/office/word/2006/wordml" xmlns:wps="http://schemas.microsoft.com/office/word/2010/wordprocessingShape" mc:Ignorable="w14 w15 wp14">
   <w:footnote w:type="separator" w:id="-1">
     <w:p>
       <w:r>
@@ -7853,7 +7656,7 @@
 </file>
 
 <file path=word/header1.xml><?xml version="1.0" encoding="utf-8"?>
-<w:hdr xmlns:wpc="http://schemas.microsoft.com/office/word/2010/wordprocessingCanvas" xmlns:mc="http://schemas.openxmlformats.org/markup-compatibility/2006" xmlns:o="urn:schemas-microsoft-com:office:office" xmlns:r="http://schemas.openxmlformats.org/officeDocument/2006/relationships" xmlns:m="http://schemas.openxmlformats.org/officeDocument/2006/math" xmlns:v="urn:schemas-microsoft-com:vml" xmlns:wp14="http://schemas.microsoft.com/office/word/2010/wordprocessingDrawing" xmlns:wp="http://schemas.openxmlformats.org/drawingml/2006/wordprocessingDrawing" xmlns:w10="urn:schemas-microsoft-com:office:word" xmlns:w="http://schemas.openxmlformats.org/wordprocessingml/2006/main" xmlns:w14="http://schemas.microsoft.com/office/word/2010/wordml" xmlns:wpg="http://schemas.microsoft.com/office/word/2010/wordprocessingGroup" xmlns:wpi="http://schemas.microsoft.com/office/word/2010/wordprocessingInk" xmlns:wne="http://schemas.microsoft.com/office/word/2006/wordml" xmlns:wps="http://schemas.microsoft.com/office/word/2010/wordprocessingShape" mc:Ignorable="w14 wp14">
+<w:hdr xmlns:wpc="http://schemas.microsoft.com/office/word/2010/wordprocessingCanvas" xmlns:mc="http://schemas.openxmlformats.org/markup-compatibility/2006" xmlns:o="urn:schemas-microsoft-com:office:office" xmlns:r="http://schemas.openxmlformats.org/officeDocument/2006/relationships" xmlns:m="http://schemas.openxmlformats.org/officeDocument/2006/math" xmlns:v="urn:schemas-microsoft-com:vml" xmlns:wp14="http://schemas.microsoft.com/office/word/2010/wordprocessingDrawing" xmlns:wp="http://schemas.openxmlformats.org/drawingml/2006/wordprocessingDrawing" xmlns:w10="urn:schemas-microsoft-com:office:word" xmlns:w="http://schemas.openxmlformats.org/wordprocessingml/2006/main" xmlns:w14="http://schemas.microsoft.com/office/word/2010/wordml" xmlns:w15="http://schemas.microsoft.com/office/word/2012/wordml" xmlns:wpg="http://schemas.microsoft.com/office/word/2010/wordprocessingGroup" xmlns:wpi="http://schemas.microsoft.com/office/word/2010/wordprocessingInk" xmlns:wne="http://schemas.microsoft.com/office/word/2006/wordml" xmlns:wps="http://schemas.microsoft.com/office/word/2010/wordprocessingShape" mc:Ignorable="w14 w15 wp14">
   <w:p>
     <w:pPr>
       <w:pStyle w:val="Header"/>
@@ -7909,8 +7712,8 @@
 </file>
 
 <file path=word/numbering.xml><?xml version="1.0" encoding="utf-8"?>
-<w:numbering xmlns:wpc="http://schemas.microsoft.com/office/word/2010/wordprocessingCanvas" xmlns:mc="http://schemas.openxmlformats.org/markup-compatibility/2006" xmlns:o="urn:schemas-microsoft-com:office:office" xmlns:r="http://schemas.openxmlformats.org/officeDocument/2006/relationships" xmlns:m="http://schemas.openxmlformats.org/officeDocument/2006/math" xmlns:v="urn:schemas-microsoft-com:vml" xmlns:wp14="http://schemas.microsoft.com/office/word/2010/wordprocessingDrawing" xmlns:wp="http://schemas.openxmlformats.org/drawingml/2006/wordprocessingDrawing" xmlns:w10="urn:schemas-microsoft-com:office:word" xmlns:w="http://schemas.openxmlformats.org/wordprocessingml/2006/main" xmlns:w14="http://schemas.microsoft.com/office/word/2010/wordml" xmlns:wpg="http://schemas.microsoft.com/office/word/2010/wordprocessingGroup" xmlns:wpi="http://schemas.microsoft.com/office/word/2010/wordprocessingInk" xmlns:wne="http://schemas.microsoft.com/office/word/2006/wordml" xmlns:wps="http://schemas.microsoft.com/office/word/2010/wordprocessingShape" mc:Ignorable="w14 wp14">
-  <w:abstractNum w:abstractNumId="0">
+<w:numbering xmlns:wpc="http://schemas.microsoft.com/office/word/2010/wordprocessingCanvas" xmlns:mc="http://schemas.openxmlformats.org/markup-compatibility/2006" xmlns:o="urn:schemas-microsoft-com:office:office" xmlns:r="http://schemas.openxmlformats.org/officeDocument/2006/relationships" xmlns:m="http://schemas.openxmlformats.org/officeDocument/2006/math" xmlns:v="urn:schemas-microsoft-com:vml" xmlns:wp14="http://schemas.microsoft.com/office/word/2010/wordprocessingDrawing" xmlns:wp="http://schemas.openxmlformats.org/drawingml/2006/wordprocessingDrawing" xmlns:w10="urn:schemas-microsoft-com:office:word" xmlns:w="http://schemas.openxmlformats.org/wordprocessingml/2006/main" xmlns:w14="http://schemas.microsoft.com/office/word/2010/wordml" xmlns:w15="http://schemas.microsoft.com/office/word/2012/wordml" xmlns:wpg="http://schemas.microsoft.com/office/word/2010/wordprocessingGroup" xmlns:wpi="http://schemas.microsoft.com/office/word/2010/wordprocessingInk" xmlns:wne="http://schemas.microsoft.com/office/word/2006/wordml" xmlns:wps="http://schemas.microsoft.com/office/word/2010/wordprocessingShape" mc:Ignorable="w14 w15 wp14">
+  <w:abstractNum w:abstractNumId="0" w15:restartNumberingAfterBreak="0">
     <w:nsid w:val="FFFFFF1D"/>
     <w:multiLevelType w:val="multilevel"/>
     <w:tmpl w:val="BB50A526"/>
@@ -8050,7 +7853,7 @@
       </w:rPr>
     </w:lvl>
   </w:abstractNum>
-  <w:abstractNum w:abstractNumId="1">
+  <w:abstractNum w:abstractNumId="1" w15:restartNumberingAfterBreak="0">
     <w:nsid w:val="05CF1350"/>
     <w:multiLevelType w:val="hybridMultilevel"/>
     <w:tmpl w:val="D07CDC36"/>
@@ -8190,7 +7993,7 @@
       </w:rPr>
     </w:lvl>
   </w:abstractNum>
-  <w:abstractNum w:abstractNumId="2">
+  <w:abstractNum w:abstractNumId="2" w15:restartNumberingAfterBreak="0">
     <w:nsid w:val="09B10EE6"/>
     <w:multiLevelType w:val="hybridMultilevel"/>
     <w:tmpl w:val="8AEC2798"/>
@@ -8279,7 +8082,7 @@
       </w:pPr>
     </w:lvl>
   </w:abstractNum>
-  <w:abstractNum w:abstractNumId="3">
+  <w:abstractNum w:abstractNumId="3" w15:restartNumberingAfterBreak="0">
     <w:nsid w:val="0F95084D"/>
     <w:multiLevelType w:val="hybridMultilevel"/>
     <w:tmpl w:val="DFA45022"/>
@@ -8368,7 +8171,7 @@
       </w:pPr>
     </w:lvl>
   </w:abstractNum>
-  <w:abstractNum w:abstractNumId="4">
+  <w:abstractNum w:abstractNumId="4" w15:restartNumberingAfterBreak="0">
     <w:nsid w:val="18D42FD3"/>
     <w:multiLevelType w:val="hybridMultilevel"/>
     <w:tmpl w:val="C04841DE"/>
@@ -8457,7 +8260,7 @@
       </w:pPr>
     </w:lvl>
   </w:abstractNum>
-  <w:abstractNum w:abstractNumId="5">
+  <w:abstractNum w:abstractNumId="5" w15:restartNumberingAfterBreak="0">
     <w:nsid w:val="1B00799B"/>
     <w:multiLevelType w:val="hybridMultilevel"/>
     <w:tmpl w:val="683E8134"/>
@@ -8546,7 +8349,7 @@
       </w:pPr>
     </w:lvl>
   </w:abstractNum>
-  <w:abstractNum w:abstractNumId="6">
+  <w:abstractNum w:abstractNumId="6" w15:restartNumberingAfterBreak="0">
     <w:nsid w:val="22973E56"/>
     <w:multiLevelType w:val="hybridMultilevel"/>
     <w:tmpl w:val="6AB2D0A2"/>
@@ -8659,7 +8462,7 @@
       </w:rPr>
     </w:lvl>
   </w:abstractNum>
-  <w:abstractNum w:abstractNumId="7">
+  <w:abstractNum w:abstractNumId="7" w15:restartNumberingAfterBreak="0">
     <w:nsid w:val="2929493B"/>
     <w:multiLevelType w:val="hybridMultilevel"/>
     <w:tmpl w:val="9FBA17CC"/>
@@ -8748,7 +8551,7 @@
       </w:pPr>
     </w:lvl>
   </w:abstractNum>
-  <w:abstractNum w:abstractNumId="8">
+  <w:abstractNum w:abstractNumId="8" w15:restartNumberingAfterBreak="0">
     <w:nsid w:val="29347047"/>
     <w:multiLevelType w:val="hybridMultilevel"/>
     <w:tmpl w:val="4A007714"/>
@@ -8861,7 +8664,7 @@
       </w:rPr>
     </w:lvl>
   </w:abstractNum>
-  <w:abstractNum w:abstractNumId="9">
+  <w:abstractNum w:abstractNumId="9" w15:restartNumberingAfterBreak="0">
     <w:nsid w:val="307D6264"/>
     <w:multiLevelType w:val="hybridMultilevel"/>
     <w:tmpl w:val="D3B20B8E"/>
@@ -8950,7 +8753,7 @@
       </w:pPr>
     </w:lvl>
   </w:abstractNum>
-  <w:abstractNum w:abstractNumId="10">
+  <w:abstractNum w:abstractNumId="10" w15:restartNumberingAfterBreak="0">
     <w:nsid w:val="363F587D"/>
     <w:multiLevelType w:val="hybridMultilevel"/>
     <w:tmpl w:val="3DB0E554"/>
@@ -9063,7 +8866,7 @@
       </w:rPr>
     </w:lvl>
   </w:abstractNum>
-  <w:abstractNum w:abstractNumId="11">
+  <w:abstractNum w:abstractNumId="11" w15:restartNumberingAfterBreak="0">
     <w:nsid w:val="3EBD26FB"/>
     <w:multiLevelType w:val="hybridMultilevel"/>
     <w:tmpl w:val="37983898"/>
@@ -9152,7 +8955,7 @@
       </w:pPr>
     </w:lvl>
   </w:abstractNum>
-  <w:abstractNum w:abstractNumId="12">
+  <w:abstractNum w:abstractNumId="12" w15:restartNumberingAfterBreak="0">
     <w:nsid w:val="46D52DA1"/>
     <w:multiLevelType w:val="hybridMultilevel"/>
     <w:tmpl w:val="1E52A894"/>
@@ -9242,7 +9045,7 @@
       </w:pPr>
     </w:lvl>
   </w:abstractNum>
-  <w:abstractNum w:abstractNumId="13">
+  <w:abstractNum w:abstractNumId="13" w15:restartNumberingAfterBreak="0">
     <w:nsid w:val="4DF322DA"/>
     <w:multiLevelType w:val="hybridMultilevel"/>
     <w:tmpl w:val="67C802E4"/>
@@ -9331,7 +9134,7 @@
       </w:pPr>
     </w:lvl>
   </w:abstractNum>
-  <w:abstractNum w:abstractNumId="14">
+  <w:abstractNum w:abstractNumId="14" w15:restartNumberingAfterBreak="0">
     <w:nsid w:val="517A0EC4"/>
     <w:multiLevelType w:val="hybridMultilevel"/>
     <w:tmpl w:val="0E9A71DC"/>
@@ -9421,7 +9224,7 @@
       </w:pPr>
     </w:lvl>
   </w:abstractNum>
-  <w:abstractNum w:abstractNumId="15">
+  <w:abstractNum w:abstractNumId="15" w15:restartNumberingAfterBreak="0">
     <w:nsid w:val="59E32701"/>
     <w:multiLevelType w:val="hybridMultilevel"/>
     <w:tmpl w:val="21008964"/>
@@ -9561,7 +9364,7 @@
       </w:rPr>
     </w:lvl>
   </w:abstractNum>
-  <w:abstractNum w:abstractNumId="16">
+  <w:abstractNum w:abstractNumId="16" w15:restartNumberingAfterBreak="0">
     <w:nsid w:val="5A0B20E5"/>
     <w:multiLevelType w:val="hybridMultilevel"/>
     <w:tmpl w:val="19E60C6E"/>
@@ -9650,7 +9453,7 @@
       </w:pPr>
     </w:lvl>
   </w:abstractNum>
-  <w:abstractNum w:abstractNumId="17">
+  <w:abstractNum w:abstractNumId="17" w15:restartNumberingAfterBreak="0">
     <w:nsid w:val="5AF701A6"/>
     <w:multiLevelType w:val="hybridMultilevel"/>
     <w:tmpl w:val="C67ADB48"/>
@@ -9739,7 +9542,7 @@
       </w:pPr>
     </w:lvl>
   </w:abstractNum>
-  <w:abstractNum w:abstractNumId="18">
+  <w:abstractNum w:abstractNumId="18" w15:restartNumberingAfterBreak="0">
     <w:nsid w:val="73736201"/>
     <w:multiLevelType w:val="hybridMultilevel"/>
     <w:tmpl w:val="BF04B0AE"/>
@@ -9828,7 +9631,7 @@
       </w:pPr>
     </w:lvl>
   </w:abstractNum>
-  <w:abstractNum w:abstractNumId="19">
+  <w:abstractNum w:abstractNumId="19" w15:restartNumberingAfterBreak="0">
     <w:nsid w:val="7F0E7F76"/>
     <w:multiLevelType w:val="hybridMultilevel"/>
     <w:tmpl w:val="2C70089A"/>
@@ -10005,7 +9808,7 @@
 </file>
 
 <file path=word/styles.xml><?xml version="1.0" encoding="utf-8"?>
-<w:styles xmlns:mc="http://schemas.openxmlformats.org/markup-compatibility/2006" xmlns:r="http://schemas.openxmlformats.org/officeDocument/2006/relationships" xmlns:w="http://schemas.openxmlformats.org/wordprocessingml/2006/main" xmlns:w14="http://schemas.microsoft.com/office/word/2010/wordml" mc:Ignorable="w14">
+<w:styles xmlns:mc="http://schemas.openxmlformats.org/markup-compatibility/2006" xmlns:r="http://schemas.openxmlformats.org/officeDocument/2006/relationships" xmlns:w="http://schemas.openxmlformats.org/wordprocessingml/2006/main" xmlns:w14="http://schemas.microsoft.com/office/word/2010/wordml" xmlns:w15="http://schemas.microsoft.com/office/word/2012/wordml" mc:Ignorable="w14 w15">
   <w:docDefaults>
     <w:rPrDefault>
       <w:rPr>
@@ -10015,7 +9818,7 @@
     </w:rPrDefault>
     <w:pPrDefault/>
   </w:docDefaults>
-  <w:latentStyles w:defLockedState="0" w:defUIPriority="0" w:defSemiHidden="0" w:defUnhideWhenUsed="0" w:defQFormat="0" w:count="267">
+  <w:latentStyles w:defLockedState="0" w:defUIPriority="0" w:defSemiHidden="0" w:defUnhideWhenUsed="0" w:defQFormat="0" w:count="371">
     <w:lsdException w:name="Normal" w:qFormat="1"/>
     <w:lsdException w:name="heading 1" w:qFormat="1"/>
     <w:lsdException w:name="heading 2" w:qFormat="1"/>
@@ -10026,12 +9829,101 @@
     <w:lsdException w:name="heading 7" w:semiHidden="1" w:unhideWhenUsed="1" w:qFormat="1"/>
     <w:lsdException w:name="heading 8" w:semiHidden="1" w:unhideWhenUsed="1" w:qFormat="1"/>
     <w:lsdException w:name="heading 9" w:semiHidden="1" w:unhideWhenUsed="1" w:qFormat="1"/>
+    <w:lsdException w:name="index 1" w:semiHidden="1" w:unhideWhenUsed="1"/>
+    <w:lsdException w:name="index 2" w:semiHidden="1" w:unhideWhenUsed="1"/>
+    <w:lsdException w:name="index 3" w:semiHidden="1" w:unhideWhenUsed="1"/>
+    <w:lsdException w:name="index 4" w:semiHidden="1" w:unhideWhenUsed="1"/>
+    <w:lsdException w:name="index 5" w:semiHidden="1" w:unhideWhenUsed="1"/>
+    <w:lsdException w:name="index 6" w:semiHidden="1" w:unhideWhenUsed="1"/>
+    <w:lsdException w:name="index 7" w:semiHidden="1" w:unhideWhenUsed="1"/>
+    <w:lsdException w:name="index 8" w:semiHidden="1" w:unhideWhenUsed="1"/>
+    <w:lsdException w:name="index 9" w:semiHidden="1" w:unhideWhenUsed="1"/>
+    <w:lsdException w:name="toc 1" w:semiHidden="1" w:unhideWhenUsed="1"/>
+    <w:lsdException w:name="toc 2" w:semiHidden="1" w:unhideWhenUsed="1"/>
+    <w:lsdException w:name="toc 3" w:semiHidden="1" w:unhideWhenUsed="1"/>
+    <w:lsdException w:name="toc 4" w:semiHidden="1" w:unhideWhenUsed="1"/>
+    <w:lsdException w:name="toc 5" w:semiHidden="1" w:unhideWhenUsed="1"/>
+    <w:lsdException w:name="toc 6" w:semiHidden="1" w:unhideWhenUsed="1"/>
+    <w:lsdException w:name="toc 7" w:semiHidden="1" w:unhideWhenUsed="1"/>
+    <w:lsdException w:name="toc 8" w:semiHidden="1" w:unhideWhenUsed="1"/>
+    <w:lsdException w:name="toc 9" w:semiHidden="1" w:unhideWhenUsed="1"/>
+    <w:lsdException w:name="Normal Indent" w:semiHidden="1" w:unhideWhenUsed="1"/>
+    <w:lsdException w:name="footnote text" w:semiHidden="1" w:unhideWhenUsed="1"/>
+    <w:lsdException w:name="annotation text" w:semiHidden="1" w:unhideWhenUsed="1"/>
+    <w:lsdException w:name="header" w:semiHidden="1" w:unhideWhenUsed="1"/>
+    <w:lsdException w:name="footer" w:semiHidden="1" w:unhideWhenUsed="1"/>
+    <w:lsdException w:name="index heading" w:semiHidden="1" w:unhideWhenUsed="1"/>
     <w:lsdException w:name="caption" w:semiHidden="1" w:unhideWhenUsed="1" w:qFormat="1"/>
+    <w:lsdException w:name="table of figures" w:semiHidden="1" w:unhideWhenUsed="1"/>
+    <w:lsdException w:name="envelope address" w:semiHidden="1" w:unhideWhenUsed="1"/>
+    <w:lsdException w:name="envelope return" w:semiHidden="1" w:unhideWhenUsed="1"/>
+    <w:lsdException w:name="footnote reference" w:semiHidden="1" w:unhideWhenUsed="1"/>
+    <w:lsdException w:name="annotation reference" w:semiHidden="1" w:unhideWhenUsed="1"/>
+    <w:lsdException w:name="line number" w:semiHidden="1" w:unhideWhenUsed="1"/>
+    <w:lsdException w:name="page number" w:semiHidden="1" w:unhideWhenUsed="1"/>
+    <w:lsdException w:name="endnote reference" w:semiHidden="1" w:unhideWhenUsed="1"/>
+    <w:lsdException w:name="endnote text" w:semiHidden="1" w:unhideWhenUsed="1"/>
+    <w:lsdException w:name="table of authorities" w:semiHidden="1" w:unhideWhenUsed="1"/>
+    <w:lsdException w:name="macro" w:semiHidden="1" w:unhideWhenUsed="1"/>
+    <w:lsdException w:name="toa heading" w:semiHidden="1" w:unhideWhenUsed="1"/>
+    <w:lsdException w:name="List" w:semiHidden="1" w:unhideWhenUsed="1"/>
+    <w:lsdException w:name="List Bullet" w:semiHidden="1" w:unhideWhenUsed="1"/>
+    <w:lsdException w:name="List 2" w:semiHidden="1" w:unhideWhenUsed="1"/>
+    <w:lsdException w:name="List 3" w:semiHidden="1" w:unhideWhenUsed="1"/>
+    <w:lsdException w:name="List Bullet 2" w:semiHidden="1" w:unhideWhenUsed="1"/>
+    <w:lsdException w:name="List Bullet 3" w:semiHidden="1" w:unhideWhenUsed="1"/>
+    <w:lsdException w:name="List Bullet 4" w:semiHidden="1" w:unhideWhenUsed="1"/>
+    <w:lsdException w:name="List Bullet 5" w:semiHidden="1" w:unhideWhenUsed="1"/>
+    <w:lsdException w:name="List Number 2" w:semiHidden="1" w:unhideWhenUsed="1"/>
+    <w:lsdException w:name="List Number 3" w:semiHidden="1" w:unhideWhenUsed="1"/>
+    <w:lsdException w:name="List Number 4" w:semiHidden="1" w:unhideWhenUsed="1"/>
+    <w:lsdException w:name="List Number 5" w:semiHidden="1" w:unhideWhenUsed="1"/>
     <w:lsdException w:name="Title" w:qFormat="1"/>
+    <w:lsdException w:name="Closing" w:semiHidden="1" w:unhideWhenUsed="1"/>
+    <w:lsdException w:name="Signature" w:semiHidden="1" w:unhideWhenUsed="1"/>
+    <w:lsdException w:name="Default Paragraph Font" w:semiHidden="1" w:unhideWhenUsed="1"/>
+    <w:lsdException w:name="Body Text" w:semiHidden="1" w:unhideWhenUsed="1"/>
+    <w:lsdException w:name="Body Text Indent" w:semiHidden="1" w:unhideWhenUsed="1"/>
+    <w:lsdException w:name="List Continue" w:semiHidden="1" w:unhideWhenUsed="1"/>
+    <w:lsdException w:name="List Continue 2" w:semiHidden="1" w:unhideWhenUsed="1"/>
+    <w:lsdException w:name="List Continue 3" w:semiHidden="1" w:unhideWhenUsed="1"/>
+    <w:lsdException w:name="List Continue 4" w:semiHidden="1" w:unhideWhenUsed="1"/>
+    <w:lsdException w:name="List Continue 5" w:semiHidden="1" w:unhideWhenUsed="1"/>
+    <w:lsdException w:name="Message Header" w:semiHidden="1" w:unhideWhenUsed="1"/>
     <w:lsdException w:name="Subtitle" w:qFormat="1"/>
+    <w:lsdException w:name="Body Text First Indent 2" w:semiHidden="1" w:unhideWhenUsed="1"/>
+    <w:lsdException w:name="Note Heading" w:semiHidden="1" w:unhideWhenUsed="1"/>
+    <w:lsdException w:name="Body Text 2" w:semiHidden="1" w:unhideWhenUsed="1"/>
+    <w:lsdException w:name="Body Text 3" w:semiHidden="1" w:unhideWhenUsed="1"/>
+    <w:lsdException w:name="Body Text Indent 2" w:semiHidden="1" w:unhideWhenUsed="1"/>
+    <w:lsdException w:name="Body Text Indent 3" w:semiHidden="1" w:unhideWhenUsed="1"/>
+    <w:lsdException w:name="Block Text" w:semiHidden="1" w:unhideWhenUsed="1"/>
+    <w:lsdException w:name="Hyperlink" w:semiHidden="1" w:unhideWhenUsed="1"/>
+    <w:lsdException w:name="FollowedHyperlink" w:semiHidden="1" w:unhideWhenUsed="1"/>
     <w:lsdException w:name="Strong" w:qFormat="1"/>
     <w:lsdException w:name="Emphasis" w:qFormat="1"/>
+    <w:lsdException w:name="Document Map" w:semiHidden="1" w:unhideWhenUsed="1"/>
+    <w:lsdException w:name="Plain Text" w:semiHidden="1" w:unhideWhenUsed="1"/>
+    <w:lsdException w:name="E-mail Signature" w:semiHidden="1" w:unhideWhenUsed="1"/>
+    <w:lsdException w:name="HTML Top of Form" w:semiHidden="1" w:unhideWhenUsed="1"/>
+    <w:lsdException w:name="HTML Bottom of Form" w:semiHidden="1" w:unhideWhenUsed="1"/>
+    <w:lsdException w:name="Normal (Web)" w:semiHidden="1" w:unhideWhenUsed="1"/>
+    <w:lsdException w:name="HTML Acronym" w:semiHidden="1" w:unhideWhenUsed="1"/>
+    <w:lsdException w:name="HTML Address" w:semiHidden="1" w:unhideWhenUsed="1"/>
+    <w:lsdException w:name="HTML Cite" w:semiHidden="1" w:unhideWhenUsed="1"/>
+    <w:lsdException w:name="HTML Code" w:semiHidden="1" w:unhideWhenUsed="1"/>
+    <w:lsdException w:name="HTML Definition" w:semiHidden="1" w:unhideWhenUsed="1"/>
+    <w:lsdException w:name="HTML Keyboard" w:semiHidden="1" w:unhideWhenUsed="1"/>
+    <w:lsdException w:name="HTML Preformatted" w:semiHidden="1" w:unhideWhenUsed="1"/>
+    <w:lsdException w:name="HTML Sample" w:semiHidden="1" w:unhideWhenUsed="1"/>
+    <w:lsdException w:name="HTML Typewriter" w:semiHidden="1" w:unhideWhenUsed="1"/>
+    <w:lsdException w:name="HTML Variable" w:semiHidden="1" w:unhideWhenUsed="1"/>
     <w:lsdException w:name="Normal Table" w:semiHidden="1" w:unhideWhenUsed="1"/>
+    <w:lsdException w:name="annotation subject" w:semiHidden="1" w:unhideWhenUsed="1"/>
+    <w:lsdException w:name="No List" w:semiHidden="1" w:unhideWhenUsed="1"/>
+    <w:lsdException w:name="Outline List 1" w:semiHidden="1" w:unhideWhenUsed="1"/>
+    <w:lsdException w:name="Outline List 2" w:semiHidden="1" w:unhideWhenUsed="1"/>
+    <w:lsdException w:name="Outline List 3" w:semiHidden="1" w:unhideWhenUsed="1"/>
     <w:lsdException w:name="Table Simple 1" w:semiHidden="1" w:unhideWhenUsed="1"/>
     <w:lsdException w:name="Table Simple 2" w:semiHidden="1" w:unhideWhenUsed="1"/>
     <w:lsdException w:name="Table Simple 3" w:semiHidden="1" w:unhideWhenUsed="1"/>
@@ -10074,6 +9966,7 @@
     <w:lsdException w:name="Table Web 1" w:semiHidden="1" w:unhideWhenUsed="1"/>
     <w:lsdException w:name="Table Web 2" w:semiHidden="1" w:unhideWhenUsed="1"/>
     <w:lsdException w:name="Table Web 3" w:semiHidden="1" w:unhideWhenUsed="1"/>
+    <w:lsdException w:name="Balloon Text" w:semiHidden="1" w:unhideWhenUsed="1"/>
     <w:lsdException w:name="Table Theme" w:semiHidden="1" w:unhideWhenUsed="1"/>
     <w:lsdException w:name="Placeholder Text" w:uiPriority="67"/>
     <w:lsdException w:name="No Spacing" w:uiPriority="68"/>
@@ -10097,7 +9990,7 @@
     <w:lsdException w:name="Medium Shading 1 Accent 1" w:uiPriority="68"/>
     <w:lsdException w:name="Medium Shading 2 Accent 1" w:uiPriority="69"/>
     <w:lsdException w:name="Medium List 1 Accent 1" w:uiPriority="70"/>
-    <w:lsdException w:name="Revision" w:uiPriority="71"/>
+    <w:lsdException w:name="Revision" w:semiHidden="1" w:uiPriority="71"/>
     <w:lsdException w:name="List Paragraph" w:uiPriority="72"/>
     <w:lsdException w:name="Quote" w:uiPriority="73"/>
     <w:lsdException w:name="Intense Quote" w:uiPriority="60"/>
@@ -10186,6 +10079,110 @@
     <w:lsdException w:name="Book Title" w:uiPriority="33" w:qFormat="1"/>
     <w:lsdException w:name="Bibliography" w:semiHidden="1" w:uiPriority="37" w:unhideWhenUsed="1"/>
     <w:lsdException w:name="TOC Heading" w:semiHidden="1" w:uiPriority="39" w:unhideWhenUsed="1" w:qFormat="1"/>
+    <w:lsdException w:name="Plain Table 1" w:uiPriority="41"/>
+    <w:lsdException w:name="Plain Table 2" w:uiPriority="42"/>
+    <w:lsdException w:name="Plain Table 3" w:uiPriority="43"/>
+    <w:lsdException w:name="Plain Table 4" w:uiPriority="44"/>
+    <w:lsdException w:name="Plain Table 5" w:uiPriority="45"/>
+    <w:lsdException w:name="Grid Table Light" w:uiPriority="40"/>
+    <w:lsdException w:name="Grid Table 1 Light" w:uiPriority="46"/>
+    <w:lsdException w:name="Grid Table 2" w:uiPriority="47"/>
+    <w:lsdException w:name="Grid Table 3" w:uiPriority="48"/>
+    <w:lsdException w:name="Grid Table 4" w:uiPriority="49"/>
+    <w:lsdException w:name="Grid Table 5 Dark" w:uiPriority="50"/>
+    <w:lsdException w:name="Grid Table 6 Colorful" w:uiPriority="51"/>
+    <w:lsdException w:name="Grid Table 7 Colorful" w:uiPriority="52"/>
+    <w:lsdException w:name="Grid Table 1 Light Accent 1" w:uiPriority="46"/>
+    <w:lsdException w:name="Grid Table 2 Accent 1" w:uiPriority="47"/>
+    <w:lsdException w:name="Grid Table 3 Accent 1" w:uiPriority="48"/>
+    <w:lsdException w:name="Grid Table 4 Accent 1" w:uiPriority="49"/>
+    <w:lsdException w:name="Grid Table 5 Dark Accent 1" w:uiPriority="50"/>
+    <w:lsdException w:name="Grid Table 6 Colorful Accent 1" w:uiPriority="51"/>
+    <w:lsdException w:name="Grid Table 7 Colorful Accent 1" w:uiPriority="52"/>
+    <w:lsdException w:name="Grid Table 1 Light Accent 2" w:uiPriority="46"/>
+    <w:lsdException w:name="Grid Table 2 Accent 2" w:uiPriority="47"/>
+    <w:lsdException w:name="Grid Table 3 Accent 2" w:uiPriority="48"/>
+    <w:lsdException w:name="Grid Table 4 Accent 2" w:uiPriority="49"/>
+    <w:lsdException w:name="Grid Table 5 Dark Accent 2" w:uiPriority="50"/>
+    <w:lsdException w:name="Grid Table 6 Colorful Accent 2" w:uiPriority="51"/>
+    <w:lsdException w:name="Grid Table 7 Colorful Accent 2" w:uiPriority="52"/>
+    <w:lsdException w:name="Grid Table 1 Light Accent 3" w:uiPriority="46"/>
+    <w:lsdException w:name="Grid Table 2 Accent 3" w:uiPriority="47"/>
+    <w:lsdException w:name="Grid Table 3 Accent 3" w:uiPriority="48"/>
+    <w:lsdException w:name="Grid Table 4 Accent 3" w:uiPriority="49"/>
+    <w:lsdException w:name="Grid Table 5 Dark Accent 3" w:uiPriority="50"/>
+    <w:lsdException w:name="Grid Table 6 Colorful Accent 3" w:uiPriority="51"/>
+    <w:lsdException w:name="Grid Table 7 Colorful Accent 3" w:uiPriority="52"/>
+    <w:lsdException w:name="Grid Table 1 Light Accent 4" w:uiPriority="46"/>
+    <w:lsdException w:name="Grid Table 2 Accent 4" w:uiPriority="47"/>
+    <w:lsdException w:name="Grid Table 3 Accent 4" w:uiPriority="48"/>
+    <w:lsdException w:name="Grid Table 4 Accent 4" w:uiPriority="49"/>
+    <w:lsdException w:name="Grid Table 5 Dark Accent 4" w:uiPriority="50"/>
+    <w:lsdException w:name="Grid Table 6 Colorful Accent 4" w:uiPriority="51"/>
+    <w:lsdException w:name="Grid Table 7 Colorful Accent 4" w:uiPriority="52"/>
+    <w:lsdException w:name="Grid Table 1 Light Accent 5" w:uiPriority="46"/>
+    <w:lsdException w:name="Grid Table 2 Accent 5" w:uiPriority="47"/>
+    <w:lsdException w:name="Grid Table 3 Accent 5" w:uiPriority="48"/>
+    <w:lsdException w:name="Grid Table 4 Accent 5" w:uiPriority="49"/>
+    <w:lsdException w:name="Grid Table 5 Dark Accent 5" w:uiPriority="50"/>
+    <w:lsdException w:name="Grid Table 6 Colorful Accent 5" w:uiPriority="51"/>
+    <w:lsdException w:name="Grid Table 7 Colorful Accent 5" w:uiPriority="52"/>
+    <w:lsdException w:name="Grid Table 1 Light Accent 6" w:uiPriority="46"/>
+    <w:lsdException w:name="Grid Table 2 Accent 6" w:uiPriority="47"/>
+    <w:lsdException w:name="Grid Table 3 Accent 6" w:uiPriority="48"/>
+    <w:lsdException w:name="Grid Table 4 Accent 6" w:uiPriority="49"/>
+    <w:lsdException w:name="Grid Table 5 Dark Accent 6" w:uiPriority="50"/>
+    <w:lsdException w:name="Grid Table 6 Colorful Accent 6" w:uiPriority="51"/>
+    <w:lsdException w:name="Grid Table 7 Colorful Accent 6" w:uiPriority="52"/>
+    <w:lsdException w:name="List Table 1 Light" w:uiPriority="46"/>
+    <w:lsdException w:name="List Table 2" w:uiPriority="47"/>
+    <w:lsdException w:name="List Table 3" w:uiPriority="48"/>
+    <w:lsdException w:name="List Table 4" w:uiPriority="49"/>
+    <w:lsdException w:name="List Table 5 Dark" w:uiPriority="50"/>
+    <w:lsdException w:name="List Table 6 Colorful" w:uiPriority="51"/>
+    <w:lsdException w:name="List Table 7 Colorful" w:uiPriority="52"/>
+    <w:lsdException w:name="List Table 1 Light Accent 1" w:uiPriority="46"/>
+    <w:lsdException w:name="List Table 2 Accent 1" w:uiPriority="47"/>
+    <w:lsdException w:name="List Table 3 Accent 1" w:uiPriority="48"/>
+    <w:lsdException w:name="List Table 4 Accent 1" w:uiPriority="49"/>
+    <w:lsdException w:name="List Table 5 Dark Accent 1" w:uiPriority="50"/>
+    <w:lsdException w:name="List Table 6 Colorful Accent 1" w:uiPriority="51"/>
+    <w:lsdException w:name="List Table 7 Colorful Accent 1" w:uiPriority="52"/>
+    <w:lsdException w:name="List Table 1 Light Accent 2" w:uiPriority="46"/>
+    <w:lsdException w:name="List Table 2 Accent 2" w:uiPriority="47"/>
+    <w:lsdException w:name="List Table 3 Accent 2" w:uiPriority="48"/>
+    <w:lsdException w:name="List Table 4 Accent 2" w:uiPriority="49"/>
+    <w:lsdException w:name="List Table 5 Dark Accent 2" w:uiPriority="50"/>
+    <w:lsdException w:name="List Table 6 Colorful Accent 2" w:uiPriority="51"/>
+    <w:lsdException w:name="List Table 7 Colorful Accent 2" w:uiPriority="52"/>
+    <w:lsdException w:name="List Table 1 Light Accent 3" w:uiPriority="46"/>
+    <w:lsdException w:name="List Table 2 Accent 3" w:uiPriority="47"/>
+    <w:lsdException w:name="List Table 3 Accent 3" w:uiPriority="48"/>
+    <w:lsdException w:name="List Table 4 Accent 3" w:uiPriority="49"/>
+    <w:lsdException w:name="List Table 5 Dark Accent 3" w:uiPriority="50"/>
+    <w:lsdException w:name="List Table 6 Colorful Accent 3" w:uiPriority="51"/>
+    <w:lsdException w:name="List Table 7 Colorful Accent 3" w:uiPriority="52"/>
+    <w:lsdException w:name="List Table 1 Light Accent 4" w:uiPriority="46"/>
+    <w:lsdException w:name="List Table 2 Accent 4" w:uiPriority="47"/>
+    <w:lsdException w:name="List Table 3 Accent 4" w:uiPriority="48"/>
+    <w:lsdException w:name="List Table 4 Accent 4" w:uiPriority="49"/>
+    <w:lsdException w:name="List Table 5 Dark Accent 4" w:uiPriority="50"/>
+    <w:lsdException w:name="List Table 6 Colorful Accent 4" w:uiPriority="51"/>
+    <w:lsdException w:name="List Table 7 Colorful Accent 4" w:uiPriority="52"/>
+    <w:lsdException w:name="List Table 1 Light Accent 5" w:uiPriority="46"/>
+    <w:lsdException w:name="List Table 2 Accent 5" w:uiPriority="47"/>
+    <w:lsdException w:name="List Table 3 Accent 5" w:uiPriority="48"/>
+    <w:lsdException w:name="List Table 4 Accent 5" w:uiPriority="49"/>
+    <w:lsdException w:name="List Table 5 Dark Accent 5" w:uiPriority="50"/>
+    <w:lsdException w:name="List Table 6 Colorful Accent 5" w:uiPriority="51"/>
+    <w:lsdException w:name="List Table 7 Colorful Accent 5" w:uiPriority="52"/>
+    <w:lsdException w:name="List Table 1 Light Accent 6" w:uiPriority="46"/>
+    <w:lsdException w:name="List Table 2 Accent 6" w:uiPriority="47"/>
+    <w:lsdException w:name="List Table 3 Accent 6" w:uiPriority="48"/>
+    <w:lsdException w:name="List Table 4 Accent 6" w:uiPriority="49"/>
+    <w:lsdException w:name="List Table 5 Dark Accent 6" w:uiPriority="50"/>
+    <w:lsdException w:name="List Table 6 Colorful Accent 6" w:uiPriority="51"/>
+    <w:lsdException w:name="List Table 7 Colorful Accent 6" w:uiPriority="52"/>
   </w:latentStyles>
   <w:style w:type="paragraph" w:default="1" w:styleId="Normal">
     <w:name w:val="Normal"/>
@@ -10355,7 +10352,6 @@
     <w:basedOn w:val="TableNormal"/>
     <w:rsid w:val="00D92187"/>
     <w:tblPr>
-      <w:tblInd w:w="0" w:type="dxa"/>
       <w:tblBorders>
         <w:top w:val="single" w:sz="4" w:space="0" w:color="auto"/>
         <w:left w:val="single" w:sz="4" w:space="0" w:color="auto"/>
@@ -10364,383 +10360,6 @@
         <w:insideH w:val="single" w:sz="4" w:space="0" w:color="auto"/>
         <w:insideV w:val="single" w:sz="4" w:space="0" w:color="auto"/>
       </w:tblBorders>
-      <w:tblCellMar>
-        <w:top w:w="0" w:type="dxa"/>
-        <w:left w:w="108" w:type="dxa"/>
-        <w:bottom w:w="0" w:type="dxa"/>
-        <w:right w:w="108" w:type="dxa"/>
-      </w:tblCellMar>
-    </w:tblPr>
-  </w:style>
-</w:styles>
-</file>
-
-<file path=word/stylesWithEffects.xml><?xml version="1.0" encoding="utf-8"?>
-<w:styles xmlns:wpc="http://schemas.microsoft.com/office/word/2010/wordprocessingCanvas" xmlns:mc="http://schemas.openxmlformats.org/markup-compatibility/2006" xmlns:o="urn:schemas-microsoft-com:office:office" xmlns:r="http://schemas.openxmlformats.org/officeDocument/2006/relationships" xmlns:m="http://schemas.openxmlformats.org/officeDocument/2006/math" xmlns:v="urn:schemas-microsoft-com:vml" xmlns:wp14="http://schemas.microsoft.com/office/word/2010/wordprocessingDrawing" xmlns:wp="http://schemas.openxmlformats.org/drawingml/2006/wordprocessingDrawing" xmlns:w10="urn:schemas-microsoft-com:office:word" xmlns:w="http://schemas.openxmlformats.org/wordprocessingml/2006/main" xmlns:w14="http://schemas.microsoft.com/office/word/2010/wordml" xmlns:wpg="http://schemas.microsoft.com/office/word/2010/wordprocessingGroup" xmlns:wpi="http://schemas.microsoft.com/office/word/2010/wordprocessingInk" xmlns:wne="http://schemas.microsoft.com/office/word/2006/wordml" xmlns:wps="http://schemas.microsoft.com/office/word/2010/wordprocessingShape" mc:Ignorable="w14 wp14">
-  <w:docDefaults>
-    <w:rPrDefault>
-      <w:rPr>
-        <w:rFonts w:ascii="Times New Roman" w:eastAsia="Times New Roman" w:hAnsi="Times New Roman" w:cs="Times New Roman"/>
-        <w:lang w:val="en-US" w:eastAsia="en-US" w:bidi="ar-SA"/>
-      </w:rPr>
-    </w:rPrDefault>
-    <w:pPrDefault/>
-  </w:docDefaults>
-  <w:latentStyles w:defLockedState="0" w:defUIPriority="0" w:defSemiHidden="0" w:defUnhideWhenUsed="0" w:defQFormat="0" w:count="267">
-    <w:lsdException w:name="Normal" w:qFormat="1"/>
-    <w:lsdException w:name="heading 1" w:qFormat="1"/>
-    <w:lsdException w:name="heading 2" w:qFormat="1"/>
-    <w:lsdException w:name="heading 3" w:semiHidden="1" w:unhideWhenUsed="1" w:qFormat="1"/>
-    <w:lsdException w:name="heading 4" w:semiHidden="1" w:unhideWhenUsed="1" w:qFormat="1"/>
-    <w:lsdException w:name="heading 5" w:semiHidden="1" w:unhideWhenUsed="1" w:qFormat="1"/>
-    <w:lsdException w:name="heading 6" w:semiHidden="1" w:unhideWhenUsed="1" w:qFormat="1"/>
-    <w:lsdException w:name="heading 7" w:semiHidden="1" w:unhideWhenUsed="1" w:qFormat="1"/>
-    <w:lsdException w:name="heading 8" w:semiHidden="1" w:unhideWhenUsed="1" w:qFormat="1"/>
-    <w:lsdException w:name="heading 9" w:semiHidden="1" w:unhideWhenUsed="1" w:qFormat="1"/>
-    <w:lsdException w:name="caption" w:semiHidden="1" w:unhideWhenUsed="1" w:qFormat="1"/>
-    <w:lsdException w:name="Title" w:qFormat="1"/>
-    <w:lsdException w:name="Subtitle" w:qFormat="1"/>
-    <w:lsdException w:name="Strong" w:qFormat="1"/>
-    <w:lsdException w:name="Emphasis" w:qFormat="1"/>
-    <w:lsdException w:name="Normal Table" w:semiHidden="1" w:unhideWhenUsed="1"/>
-    <w:lsdException w:name="Table Simple 1" w:semiHidden="1" w:unhideWhenUsed="1"/>
-    <w:lsdException w:name="Table Simple 2" w:semiHidden="1" w:unhideWhenUsed="1"/>
-    <w:lsdException w:name="Table Simple 3" w:semiHidden="1" w:unhideWhenUsed="1"/>
-    <w:lsdException w:name="Table Classic 1" w:semiHidden="1" w:unhideWhenUsed="1"/>
-    <w:lsdException w:name="Table Classic 2" w:semiHidden="1" w:unhideWhenUsed="1"/>
-    <w:lsdException w:name="Table Classic 3" w:semiHidden="1" w:unhideWhenUsed="1"/>
-    <w:lsdException w:name="Table Classic 4" w:semiHidden="1" w:unhideWhenUsed="1"/>
-    <w:lsdException w:name="Table Colorful 1" w:semiHidden="1" w:unhideWhenUsed="1"/>
-    <w:lsdException w:name="Table Colorful 2" w:semiHidden="1" w:unhideWhenUsed="1"/>
-    <w:lsdException w:name="Table Colorful 3" w:semiHidden="1" w:unhideWhenUsed="1"/>
-    <w:lsdException w:name="Table Columns 1" w:semiHidden="1" w:unhideWhenUsed="1"/>
-    <w:lsdException w:name="Table Columns 2" w:semiHidden="1" w:unhideWhenUsed="1"/>
-    <w:lsdException w:name="Table Columns 3" w:semiHidden="1" w:unhideWhenUsed="1"/>
-    <w:lsdException w:name="Table Columns 4" w:semiHidden="1" w:unhideWhenUsed="1"/>
-    <w:lsdException w:name="Table Columns 5" w:semiHidden="1" w:unhideWhenUsed="1"/>
-    <w:lsdException w:name="Table Grid 1" w:semiHidden="1" w:unhideWhenUsed="1"/>
-    <w:lsdException w:name="Table Grid 2" w:semiHidden="1" w:unhideWhenUsed="1"/>
-    <w:lsdException w:name="Table Grid 3" w:semiHidden="1" w:unhideWhenUsed="1"/>
-    <w:lsdException w:name="Table Grid 4" w:semiHidden="1" w:unhideWhenUsed="1"/>
-    <w:lsdException w:name="Table Grid 5" w:semiHidden="1" w:unhideWhenUsed="1"/>
-    <w:lsdException w:name="Table Grid 6" w:semiHidden="1" w:unhideWhenUsed="1"/>
-    <w:lsdException w:name="Table Grid 7" w:semiHidden="1" w:unhideWhenUsed="1"/>
-    <w:lsdException w:name="Table Grid 8" w:semiHidden="1" w:unhideWhenUsed="1"/>
-    <w:lsdException w:name="Table List 1" w:semiHidden="1" w:unhideWhenUsed="1"/>
-    <w:lsdException w:name="Table List 2" w:semiHidden="1" w:unhideWhenUsed="1"/>
-    <w:lsdException w:name="Table List 3" w:semiHidden="1" w:unhideWhenUsed="1"/>
-    <w:lsdException w:name="Table List 4" w:semiHidden="1" w:unhideWhenUsed="1"/>
-    <w:lsdException w:name="Table List 5" w:semiHidden="1" w:unhideWhenUsed="1"/>
-    <w:lsdException w:name="Table List 6" w:semiHidden="1" w:unhideWhenUsed="1"/>
-    <w:lsdException w:name="Table List 7" w:semiHidden="1" w:unhideWhenUsed="1"/>
-    <w:lsdException w:name="Table List 8" w:semiHidden="1" w:unhideWhenUsed="1"/>
-    <w:lsdException w:name="Table 3D effects 1" w:semiHidden="1" w:unhideWhenUsed="1"/>
-    <w:lsdException w:name="Table 3D effects 2" w:semiHidden="1" w:unhideWhenUsed="1"/>
-    <w:lsdException w:name="Table 3D effects 3" w:semiHidden="1" w:unhideWhenUsed="1"/>
-    <w:lsdException w:name="Table Contemporary" w:semiHidden="1" w:unhideWhenUsed="1"/>
-    <w:lsdException w:name="Table Elegant" w:semiHidden="1" w:unhideWhenUsed="1"/>
-    <w:lsdException w:name="Table Professional" w:semiHidden="1" w:unhideWhenUsed="1"/>
-    <w:lsdException w:name="Table Subtle 1" w:semiHidden="1" w:unhideWhenUsed="1"/>
-    <w:lsdException w:name="Table Subtle 2" w:semiHidden="1" w:unhideWhenUsed="1"/>
-    <w:lsdException w:name="Table Web 1" w:semiHidden="1" w:unhideWhenUsed="1"/>
-    <w:lsdException w:name="Table Web 2" w:semiHidden="1" w:unhideWhenUsed="1"/>
-    <w:lsdException w:name="Table Web 3" w:semiHidden="1" w:unhideWhenUsed="1"/>
-    <w:lsdException w:name="Table Theme" w:semiHidden="1" w:unhideWhenUsed="1"/>
-    <w:lsdException w:name="Placeholder Text" w:uiPriority="67"/>
-    <w:lsdException w:name="No Spacing" w:uiPriority="68"/>
-    <w:lsdException w:name="Light Shading" w:uiPriority="69"/>
-    <w:lsdException w:name="Light List" w:uiPriority="70"/>
-    <w:lsdException w:name="Light Grid" w:uiPriority="71"/>
-    <w:lsdException w:name="Medium Shading 1" w:uiPriority="72"/>
-    <w:lsdException w:name="Medium Shading 2" w:uiPriority="73"/>
-    <w:lsdException w:name="Medium List 1" w:uiPriority="60"/>
-    <w:lsdException w:name="Medium List 2" w:uiPriority="61"/>
-    <w:lsdException w:name="Medium Grid 1" w:uiPriority="62"/>
-    <w:lsdException w:name="Medium Grid 2" w:uiPriority="63"/>
-    <w:lsdException w:name="Medium Grid 3" w:uiPriority="64"/>
-    <w:lsdException w:name="Dark List" w:uiPriority="65"/>
-    <w:lsdException w:name="Colorful Shading" w:uiPriority="99"/>
-    <w:lsdException w:name="Colorful List" w:uiPriority="34" w:qFormat="1"/>
-    <w:lsdException w:name="Colorful Grid" w:uiPriority="29" w:qFormat="1"/>
-    <w:lsdException w:name="Light Shading Accent 1" w:uiPriority="30" w:qFormat="1"/>
-    <w:lsdException w:name="Light List Accent 1" w:uiPriority="66"/>
-    <w:lsdException w:name="Light Grid Accent 1" w:uiPriority="67"/>
-    <w:lsdException w:name="Medium Shading 1 Accent 1" w:uiPriority="68"/>
-    <w:lsdException w:name="Medium Shading 2 Accent 1" w:uiPriority="69"/>
-    <w:lsdException w:name="Medium List 1 Accent 1" w:uiPriority="70"/>
-    <w:lsdException w:name="Revision" w:uiPriority="71"/>
-    <w:lsdException w:name="List Paragraph" w:uiPriority="72"/>
-    <w:lsdException w:name="Quote" w:uiPriority="73"/>
-    <w:lsdException w:name="Intense Quote" w:uiPriority="60"/>
-    <w:lsdException w:name="Medium List 2 Accent 1" w:uiPriority="61"/>
-    <w:lsdException w:name="Medium Grid 1 Accent 1" w:uiPriority="62"/>
-    <w:lsdException w:name="Medium Grid 2 Accent 1" w:uiPriority="63"/>
-    <w:lsdException w:name="Medium Grid 3 Accent 1" w:uiPriority="64"/>
-    <w:lsdException w:name="Dark List Accent 1" w:uiPriority="65"/>
-    <w:lsdException w:name="Colorful Shading Accent 1" w:uiPriority="66"/>
-    <w:lsdException w:name="Colorful List Accent 1" w:uiPriority="67"/>
-    <w:lsdException w:name="Colorful Grid Accent 1" w:uiPriority="68"/>
-    <w:lsdException w:name="Light Shading Accent 2" w:uiPriority="69"/>
-    <w:lsdException w:name="Light List Accent 2" w:uiPriority="70"/>
-    <w:lsdException w:name="Light Grid Accent 2" w:uiPriority="71"/>
-    <w:lsdException w:name="Medium Shading 1 Accent 2" w:uiPriority="72"/>
-    <w:lsdException w:name="Medium Shading 2 Accent 2" w:uiPriority="73"/>
-    <w:lsdException w:name="Medium List 1 Accent 2" w:uiPriority="60"/>
-    <w:lsdException w:name="Medium List 2 Accent 2" w:uiPriority="61"/>
-    <w:lsdException w:name="Medium Grid 1 Accent 2" w:uiPriority="62"/>
-    <w:lsdException w:name="Medium Grid 2 Accent 2" w:uiPriority="63"/>
-    <w:lsdException w:name="Medium Grid 3 Accent 2" w:uiPriority="64"/>
-    <w:lsdException w:name="Dark List Accent 2" w:uiPriority="65"/>
-    <w:lsdException w:name="Colorful Shading Accent 2" w:uiPriority="66"/>
-    <w:lsdException w:name="Colorful List Accent 2" w:uiPriority="67"/>
-    <w:lsdException w:name="Colorful Grid Accent 2" w:uiPriority="68"/>
-    <w:lsdException w:name="Light Shading Accent 3" w:uiPriority="69"/>
-    <w:lsdException w:name="Light List Accent 3" w:uiPriority="70"/>
-    <w:lsdException w:name="Light Grid Accent 3" w:uiPriority="71"/>
-    <w:lsdException w:name="Medium Shading 1 Accent 3" w:uiPriority="72"/>
-    <w:lsdException w:name="Medium Shading 2 Accent 3" w:uiPriority="73"/>
-    <w:lsdException w:name="Medium List 1 Accent 3" w:uiPriority="60"/>
-    <w:lsdException w:name="Medium List 2 Accent 3" w:uiPriority="61"/>
-    <w:lsdException w:name="Medium Grid 1 Accent 3" w:uiPriority="62"/>
-    <w:lsdException w:name="Medium Grid 2 Accent 3" w:uiPriority="63"/>
-    <w:lsdException w:name="Medium Grid 3 Accent 3" w:uiPriority="64"/>
-    <w:lsdException w:name="Dark List Accent 3" w:uiPriority="65"/>
-    <w:lsdException w:name="Colorful Shading Accent 3" w:uiPriority="66"/>
-    <w:lsdException w:name="Colorful List Accent 3" w:uiPriority="67"/>
-    <w:lsdException w:name="Colorful Grid Accent 3" w:uiPriority="68"/>
-    <w:lsdException w:name="Light Shading Accent 4" w:uiPriority="69"/>
-    <w:lsdException w:name="Light List Accent 4" w:uiPriority="70"/>
-    <w:lsdException w:name="Light Grid Accent 4" w:uiPriority="71"/>
-    <w:lsdException w:name="Medium Shading 1 Accent 4" w:uiPriority="72"/>
-    <w:lsdException w:name="Medium Shading 2 Accent 4" w:uiPriority="73"/>
-    <w:lsdException w:name="Medium List 1 Accent 4" w:uiPriority="60"/>
-    <w:lsdException w:name="Medium List 2 Accent 4" w:uiPriority="61"/>
-    <w:lsdException w:name="Medium Grid 1 Accent 4" w:uiPriority="62"/>
-    <w:lsdException w:name="Medium Grid 2 Accent 4" w:uiPriority="63"/>
-    <w:lsdException w:name="Medium Grid 3 Accent 4" w:uiPriority="64"/>
-    <w:lsdException w:name="Dark List Accent 4" w:uiPriority="65"/>
-    <w:lsdException w:name="Colorful Shading Accent 4" w:uiPriority="66"/>
-    <w:lsdException w:name="Colorful List Accent 4" w:uiPriority="67"/>
-    <w:lsdException w:name="Colorful Grid Accent 4" w:uiPriority="68"/>
-    <w:lsdException w:name="Light Shading Accent 5" w:uiPriority="69"/>
-    <w:lsdException w:name="Light List Accent 5" w:uiPriority="70"/>
-    <w:lsdException w:name="Light Grid Accent 5" w:uiPriority="71"/>
-    <w:lsdException w:name="Medium Shading 1 Accent 5" w:uiPriority="72"/>
-    <w:lsdException w:name="Medium Shading 2 Accent 5" w:uiPriority="73"/>
-    <w:lsdException w:name="Medium List 1 Accent 5" w:uiPriority="60"/>
-    <w:lsdException w:name="Medium List 2 Accent 5" w:uiPriority="61"/>
-    <w:lsdException w:name="Medium Grid 1 Accent 5" w:uiPriority="62"/>
-    <w:lsdException w:name="Medium Grid 2 Accent 5" w:uiPriority="63"/>
-    <w:lsdException w:name="Medium Grid 3 Accent 5" w:uiPriority="64"/>
-    <w:lsdException w:name="Dark List Accent 5" w:uiPriority="65"/>
-    <w:lsdException w:name="Colorful Shading Accent 5" w:uiPriority="66"/>
-    <w:lsdException w:name="Colorful List Accent 5" w:uiPriority="67"/>
-    <w:lsdException w:name="Colorful Grid Accent 5" w:uiPriority="68"/>
-    <w:lsdException w:name="Light Shading Accent 6" w:uiPriority="69"/>
-    <w:lsdException w:name="Light List Accent 6" w:uiPriority="70"/>
-    <w:lsdException w:name="Light Grid Accent 6" w:uiPriority="71"/>
-    <w:lsdException w:name="Medium Shading 1 Accent 6" w:uiPriority="72"/>
-    <w:lsdException w:name="Medium Shading 2 Accent 6" w:uiPriority="73"/>
-    <w:lsdException w:name="Medium List 1 Accent 6" w:uiPriority="19" w:qFormat="1"/>
-    <w:lsdException w:name="Medium List 2 Accent 6" w:uiPriority="21" w:qFormat="1"/>
-    <w:lsdException w:name="Medium Grid 1 Accent 6" w:uiPriority="31" w:qFormat="1"/>
-    <w:lsdException w:name="Medium Grid 2 Accent 6" w:uiPriority="32" w:qFormat="1"/>
-    <w:lsdException w:name="Medium Grid 3 Accent 6" w:uiPriority="33" w:qFormat="1"/>
-    <w:lsdException w:name="Dark List Accent 6" w:uiPriority="37"/>
-    <w:lsdException w:name="Colorful Shading Accent 6" w:uiPriority="39" w:qFormat="1"/>
-    <w:lsdException w:name="Colorful List Accent 6" w:uiPriority="72"/>
-    <w:lsdException w:name="Colorful Grid Accent 6" w:uiPriority="73"/>
-    <w:lsdException w:name="Subtle Emphasis" w:uiPriority="19" w:qFormat="1"/>
-    <w:lsdException w:name="Intense Emphasis" w:uiPriority="21" w:qFormat="1"/>
-    <w:lsdException w:name="Subtle Reference" w:uiPriority="31" w:qFormat="1"/>
-    <w:lsdException w:name="Intense Reference" w:uiPriority="32" w:qFormat="1"/>
-    <w:lsdException w:name="Book Title" w:uiPriority="33" w:qFormat="1"/>
-    <w:lsdException w:name="Bibliography" w:semiHidden="1" w:uiPriority="37" w:unhideWhenUsed="1"/>
-    <w:lsdException w:name="TOC Heading" w:semiHidden="1" w:uiPriority="39" w:unhideWhenUsed="1" w:qFormat="1"/>
-  </w:latentStyles>
-  <w:style w:type="paragraph" w:default="1" w:styleId="Normal">
-    <w:name w:val="Normal"/>
-    <w:qFormat/>
-    <w:rPr>
-      <w:rFonts w:ascii="CG Times" w:hAnsi="CG Times"/>
-      <w:sz w:val="24"/>
-    </w:rPr>
-  </w:style>
-  <w:style w:type="paragraph" w:styleId="Heading1">
-    <w:name w:val="heading 1"/>
-    <w:basedOn w:val="Normal"/>
-    <w:next w:val="Normal"/>
-    <w:qFormat/>
-    <w:pPr>
-      <w:keepNext/>
-      <w:tabs>
-        <w:tab w:val="left" w:pos="3600"/>
-      </w:tabs>
-      <w:ind w:left="270"/>
-      <w:outlineLvl w:val="0"/>
-    </w:pPr>
-    <w:rPr>
-      <w:b/>
-    </w:rPr>
-  </w:style>
-  <w:style w:type="paragraph" w:styleId="Heading2">
-    <w:name w:val="heading 2"/>
-    <w:basedOn w:val="Normal"/>
-    <w:next w:val="Normal"/>
-    <w:qFormat/>
-    <w:pPr>
-      <w:keepNext/>
-      <w:spacing w:before="60" w:after="60"/>
-      <w:ind w:left="-108"/>
-      <w:jc w:val="center"/>
-      <w:outlineLvl w:val="1"/>
-    </w:pPr>
-    <w:rPr>
-      <w:b/>
-      <w:sz w:val="20"/>
-    </w:rPr>
-  </w:style>
-  <w:style w:type="character" w:default="1" w:styleId="DefaultParagraphFont">
-    <w:name w:val="Default Paragraph Font"/>
-    <w:uiPriority w:val="1"/>
-    <w:semiHidden/>
-    <w:unhideWhenUsed/>
-  </w:style>
-  <w:style w:type="table" w:default="1" w:styleId="TableNormal">
-    <w:name w:val="Normal Table"/>
-    <w:uiPriority w:val="99"/>
-    <w:semiHidden/>
-    <w:unhideWhenUsed/>
-    <w:tblPr>
-      <w:tblInd w:w="0" w:type="dxa"/>
-      <w:tblCellMar>
-        <w:top w:w="0" w:type="dxa"/>
-        <w:left w:w="108" w:type="dxa"/>
-        <w:bottom w:w="0" w:type="dxa"/>
-        <w:right w:w="108" w:type="dxa"/>
-      </w:tblCellMar>
-    </w:tblPr>
-  </w:style>
-  <w:style w:type="numbering" w:default="1" w:styleId="NoList">
-    <w:name w:val="No List"/>
-    <w:uiPriority w:val="99"/>
-    <w:semiHidden/>
-    <w:unhideWhenUsed/>
-  </w:style>
-  <w:style w:type="paragraph" w:styleId="Header">
-    <w:name w:val="header"/>
-    <w:basedOn w:val="Normal"/>
-    <w:pPr>
-      <w:tabs>
-        <w:tab w:val="center" w:pos="4320"/>
-        <w:tab w:val="right" w:pos="8640"/>
-      </w:tabs>
-    </w:pPr>
-  </w:style>
-  <w:style w:type="paragraph" w:styleId="Footer">
-    <w:name w:val="footer"/>
-    <w:basedOn w:val="Normal"/>
-    <w:pPr>
-      <w:tabs>
-        <w:tab w:val="center" w:pos="4320"/>
-        <w:tab w:val="right" w:pos="8640"/>
-      </w:tabs>
-    </w:pPr>
-  </w:style>
-  <w:style w:type="paragraph" w:styleId="TOC1">
-    <w:name w:val="toc 1"/>
-    <w:basedOn w:val="Normal"/>
-    <w:next w:val="Normal"/>
-    <w:autoRedefine/>
-    <w:semiHidden/>
-    <w:pPr>
-      <w:tabs>
-        <w:tab w:val="left" w:pos="1440"/>
-        <w:tab w:val="right" w:pos="10080"/>
-      </w:tabs>
-      <w:ind w:left="720" w:hanging="720"/>
-    </w:pPr>
-    <w:rPr>
-      <w:sz w:val="20"/>
-    </w:rPr>
-  </w:style>
-  <w:style w:type="paragraph" w:styleId="TOC2">
-    <w:name w:val="toc 2"/>
-    <w:basedOn w:val="Normal"/>
-    <w:next w:val="Normal"/>
-    <w:autoRedefine/>
-    <w:semiHidden/>
-    <w:pPr>
-      <w:tabs>
-        <w:tab w:val="left" w:pos="1440"/>
-        <w:tab w:val="right" w:leader="dot" w:pos="10800"/>
-      </w:tabs>
-      <w:ind w:left="720" w:hanging="720"/>
-      <w:jc w:val="right"/>
-    </w:pPr>
-    <w:rPr>
-      <w:noProof/>
-      <w:sz w:val="20"/>
-    </w:rPr>
-  </w:style>
-  <w:style w:type="paragraph" w:customStyle="1" w:styleId="By-laws">
-    <w:name w:val="By-laws"/>
-    <w:basedOn w:val="Normal"/>
-    <w:next w:val="Normal"/>
-    <w:rPr>
-      <w:lang w:val="en-CA"/>
-    </w:rPr>
-  </w:style>
-  <w:style w:type="character" w:styleId="Hyperlink">
-    <w:name w:val="Hyperlink"/>
-    <w:rsid w:val="00B92E9B"/>
-    <w:rPr>
-      <w:color w:val="0000FF"/>
-      <w:u w:val="single"/>
-    </w:rPr>
-  </w:style>
-  <w:style w:type="paragraph" w:styleId="BalloonText">
-    <w:name w:val="Balloon Text"/>
-    <w:basedOn w:val="Normal"/>
-    <w:link w:val="BalloonTextChar"/>
-    <w:rsid w:val="009D5CF5"/>
-    <w:rPr>
-      <w:rFonts w:ascii="Tahoma" w:hAnsi="Tahoma" w:cs="Tahoma"/>
-      <w:sz w:val="16"/>
-      <w:szCs w:val="16"/>
-    </w:rPr>
-  </w:style>
-  <w:style w:type="character" w:customStyle="1" w:styleId="BalloonTextChar">
-    <w:name w:val="Balloon Text Char"/>
-    <w:link w:val="BalloonText"/>
-    <w:rsid w:val="009D5CF5"/>
-    <w:rPr>
-      <w:rFonts w:ascii="Tahoma" w:hAnsi="Tahoma" w:cs="Tahoma"/>
-      <w:sz w:val="16"/>
-      <w:szCs w:val="16"/>
-      <w:lang w:val="en-US" w:eastAsia="en-US"/>
-    </w:rPr>
-  </w:style>
-  <w:style w:type="table" w:styleId="TableGrid">
-    <w:name w:val="Table Grid"/>
-    <w:basedOn w:val="TableNormal"/>
-    <w:rsid w:val="00D92187"/>
-    <w:tblPr>
-      <w:tblInd w:w="0" w:type="dxa"/>
-      <w:tblBorders>
-        <w:top w:val="single" w:sz="4" w:space="0" w:color="auto"/>
-        <w:left w:val="single" w:sz="4" w:space="0" w:color="auto"/>
-        <w:bottom w:val="single" w:sz="4" w:space="0" w:color="auto"/>
-        <w:right w:val="single" w:sz="4" w:space="0" w:color="auto"/>
-        <w:insideH w:val="single" w:sz="4" w:space="0" w:color="auto"/>
-        <w:insideV w:val="single" w:sz="4" w:space="0" w:color="auto"/>
-      </w:tblBorders>
-      <w:tblCellMar>
-        <w:top w:w="0" w:type="dxa"/>
-        <w:left w:w="108" w:type="dxa"/>
-        <w:bottom w:w="0" w:type="dxa"/>
-        <w:right w:w="108" w:type="dxa"/>
-      </w:tblCellMar>
     </w:tblPr>
   </w:style>
 </w:styles>
@@ -11001,7 +10620,7 @@
   <a:extraClrSchemeLst/>
   <a:extLst>
     <a:ext uri="{05A4C25C-085E-4340-85A3-A5531E510DB2}">
-      <thm15:themeFamily xmlns="" xmlns:thm15="http://schemas.microsoft.com/office/thememl/2012/main" name="Office Theme" id="{62F939B6-93AF-4DB8-9C6B-D6C7DFDC589F}" vid="{4A3C46E8-61CC-4603-A589-7422A47A8E4A}"/>
+      <thm15:themeFamily xmlns:thm15="http://schemas.microsoft.com/office/thememl/2012/main" name="Office Theme" id="{62F939B6-93AF-4DB8-9C6B-D6C7DFDC589F}" vid="{4A3C46E8-61CC-4603-A589-7422A47A8E4A}"/>
     </a:ext>
   </a:extLst>
 </a:theme>

</xml_diff>